<commit_message>
zad 6 sprawozdanie done
</commit_message>
<xml_diff>
--- a/zad6/spr6.docx
+++ b/zad6/spr6.docx
@@ -152,7 +152,13 @@
               <w:rPr>
                 <w:rFonts w:ascii="Times New Roman" w:hAnsi="Times New Roman" w:cs="Times New Roman"/>
               </w:rPr>
-              <w:t>Modele z blokadę całego źródła zadań</w:t>
+              <w:t>Modele z blokadą</w:t>
+            </w:r>
+            <w:r>
+              <w:rPr>
+                <w:rFonts w:ascii="Times New Roman" w:hAnsi="Times New Roman" w:cs="Times New Roman"/>
+              </w:rPr>
+              <w:t xml:space="preserve"> całego źródła zadań</w:t>
             </w:r>
           </w:p>
           <w:p>
@@ -499,115 +505,1965 @@
     </w:p>
     <w:p>
       <w:pPr>
-        <w:rPr>
-          <w:rFonts w:ascii="Times New Roman" w:hAnsi="Times New Roman" w:cs="Times New Roman"/>
-          <w:b/>
-        </w:rPr>
-      </w:pPr>
-    </w:p>
-    <w:p>
-      <w:pPr>
-        <w:rPr>
-          <w:rFonts w:ascii="Times New Roman" w:hAnsi="Times New Roman" w:cs="Times New Roman"/>
-          <w:b/>
-        </w:rPr>
-      </w:pPr>
-    </w:p>
-    <w:p>
-      <w:pPr>
-        <w:rPr>
-          <w:rFonts w:ascii="Times New Roman" w:hAnsi="Times New Roman" w:cs="Times New Roman"/>
-          <w:b/>
-        </w:rPr>
-      </w:pPr>
-    </w:p>
-    <w:p>
-      <w:pPr>
-        <w:rPr>
-          <w:rFonts w:ascii="Times New Roman" w:hAnsi="Times New Roman" w:cs="Times New Roman"/>
-          <w:b/>
-        </w:rPr>
-      </w:pPr>
-    </w:p>
-    <w:p>
-      <w:pPr>
-        <w:rPr>
-          <w:rFonts w:ascii="Times New Roman" w:hAnsi="Times New Roman" w:cs="Times New Roman"/>
-          <w:b/>
-        </w:rPr>
-      </w:pPr>
-    </w:p>
-    <w:p>
-      <w:pPr>
-        <w:rPr>
-          <w:rFonts w:ascii="Times New Roman" w:hAnsi="Times New Roman" w:cs="Times New Roman"/>
-          <w:b/>
-        </w:rPr>
-      </w:pPr>
-    </w:p>
-    <w:p>
-      <w:pPr>
-        <w:rPr>
-          <w:rFonts w:ascii="Times New Roman" w:hAnsi="Times New Roman" w:cs="Times New Roman"/>
-          <w:b/>
-        </w:rPr>
-      </w:pPr>
-    </w:p>
-    <w:p>
-      <w:pPr>
-        <w:rPr>
-          <w:rFonts w:ascii="Times New Roman" w:hAnsi="Times New Roman" w:cs="Times New Roman"/>
-          <w:b/>
-        </w:rPr>
-      </w:pPr>
-    </w:p>
-    <w:p>
-      <w:pPr>
-        <w:rPr>
-          <w:rFonts w:ascii="Times New Roman" w:hAnsi="Times New Roman" w:cs="Times New Roman"/>
-          <w:b/>
-        </w:rPr>
-      </w:pPr>
-    </w:p>
-    <w:p>
-      <w:pPr>
-        <w:rPr>
-          <w:rFonts w:ascii="Times New Roman" w:hAnsi="Times New Roman" w:cs="Times New Roman"/>
-          <w:b/>
-        </w:rPr>
-      </w:pPr>
-    </w:p>
-    <w:p>
-      <w:pPr>
-        <w:rPr>
-          <w:rFonts w:ascii="Times New Roman" w:hAnsi="Times New Roman" w:cs="Times New Roman"/>
-          <w:b/>
-        </w:rPr>
-      </w:pPr>
-    </w:p>
-    <w:p>
-      <w:pPr>
-        <w:rPr>
-          <w:rFonts w:ascii="Times New Roman" w:hAnsi="Times New Roman" w:cs="Times New Roman"/>
-          <w:b/>
-        </w:rPr>
-      </w:pPr>
-    </w:p>
-    <w:p>
-      <w:pPr>
-        <w:rPr>
-          <w:rFonts w:ascii="Times New Roman" w:hAnsi="Times New Roman" w:cs="Times New Roman"/>
-          <w:b/>
-        </w:rPr>
-      </w:pPr>
-    </w:p>
-    <w:p>
-      <w:pPr>
-        <w:rPr>
-          <w:rFonts w:ascii="Times New Roman" w:hAnsi="Times New Roman" w:cs="Times New Roman"/>
-          <w:b/>
-        </w:rPr>
-      </w:pPr>
+        <w:pStyle w:val="Standard"/>
+        <w:spacing w:line="360" w:lineRule="auto"/>
+        <w:ind w:left="283"/>
+        <w:rPr>
+          <w:rFonts w:cs="Times New Roman"/>
+          <w:bCs/>
+          <w:sz w:val="22"/>
+          <w:szCs w:val="22"/>
+        </w:rPr>
+      </w:pPr>
+      <m:oMathPara>
+        <m:oMath>
+          <m:sSub>
+            <m:sSubPr>
+              <m:ctrlPr>
+                <w:rPr>
+                  <w:rFonts w:ascii="Cambria Math" w:hAnsi="Cambria Math" w:cs="Times New Roman"/>
+                  <w:bCs/>
+                  <w:i/>
+                  <w:sz w:val="22"/>
+                  <w:szCs w:val="22"/>
+                </w:rPr>
+              </m:ctrlPr>
+            </m:sSubPr>
+            <m:e>
+              <m:r>
+                <m:rPr>
+                  <m:sty m:val="p"/>
+                </m:rPr>
+                <w:rPr>
+                  <w:rFonts w:ascii="Cambria Math" w:hAnsi="Cambria Math" w:cs="Times New Roman"/>
+                  <w:sz w:val="22"/>
+                  <w:szCs w:val="22"/>
+                </w:rPr>
+                <m:t>λ</m:t>
+              </m:r>
+            </m:e>
+            <m:sub>
+              <m:r>
+                <w:rPr>
+                  <w:rFonts w:ascii="Cambria Math" w:hAnsi="Cambria Math" w:cs="Times New Roman"/>
+                  <w:sz w:val="22"/>
+                  <w:szCs w:val="22"/>
+                </w:rPr>
+                <m:t>0</m:t>
+              </m:r>
+            </m:sub>
+          </m:sSub>
+          <m:r>
+            <w:rPr>
+              <w:rFonts w:ascii="Cambria Math" w:hAnsi="Cambria Math" w:cs="Times New Roman"/>
+              <w:sz w:val="22"/>
+              <w:szCs w:val="22"/>
+            </w:rPr>
+            <m:t>=N*</m:t>
+          </m:r>
+          <m:r>
+            <m:rPr>
+              <m:sty m:val="p"/>
+            </m:rPr>
+            <w:rPr>
+              <w:rFonts w:ascii="Cambria Math" w:hAnsi="Cambria Math" w:cs="Times New Roman"/>
+              <w:sz w:val="22"/>
+              <w:szCs w:val="22"/>
+            </w:rPr>
+            <m:t xml:space="preserve">λ,  </m:t>
+          </m:r>
+          <m:sSub>
+            <m:sSubPr>
+              <m:ctrlPr>
+                <w:rPr>
+                  <w:rFonts w:ascii="Cambria Math" w:hAnsi="Cambria Math" w:cs="Times New Roman"/>
+                  <w:bCs/>
+                  <w:sz w:val="22"/>
+                  <w:szCs w:val="22"/>
+                </w:rPr>
+              </m:ctrlPr>
+            </m:sSubPr>
+            <m:e>
+              <m:r>
+                <m:rPr>
+                  <m:sty m:val="p"/>
+                </m:rPr>
+                <w:rPr>
+                  <w:rFonts w:ascii="Cambria Math" w:hAnsi="Cambria Math" w:cs="Times New Roman"/>
+                  <w:sz w:val="22"/>
+                  <w:szCs w:val="22"/>
+                </w:rPr>
+                <m:t>λ</m:t>
+              </m:r>
+            </m:e>
+            <m:sub>
+              <m:r>
+                <m:rPr>
+                  <m:sty m:val="p"/>
+                </m:rPr>
+                <w:rPr>
+                  <w:rFonts w:ascii="Cambria Math" w:hAnsi="Cambria Math" w:cs="Times New Roman"/>
+                  <w:sz w:val="22"/>
+                  <w:szCs w:val="22"/>
+                </w:rPr>
+                <m:t>1</m:t>
+              </m:r>
+            </m:sub>
+          </m:sSub>
+          <m:r>
+            <m:rPr>
+              <m:sty m:val="p"/>
+            </m:rPr>
+            <w:rPr>
+              <w:rFonts w:ascii="Cambria Math" w:hAnsi="Cambria Math" w:cs="Times New Roman"/>
+              <w:sz w:val="22"/>
+              <w:szCs w:val="22"/>
+            </w:rPr>
+            <m:t>=</m:t>
+          </m:r>
+          <m:d>
+            <m:dPr>
+              <m:ctrlPr>
+                <w:rPr>
+                  <w:rFonts w:ascii="Cambria Math" w:hAnsi="Cambria Math" w:cs="Times New Roman"/>
+                  <w:bCs/>
+                  <w:sz w:val="22"/>
+                  <w:szCs w:val="22"/>
+                </w:rPr>
+              </m:ctrlPr>
+            </m:dPr>
+            <m:e>
+              <m:r>
+                <m:rPr>
+                  <m:sty m:val="p"/>
+                </m:rPr>
+                <w:rPr>
+                  <w:rFonts w:ascii="Cambria Math" w:hAnsi="Cambria Math" w:cs="Times New Roman"/>
+                  <w:sz w:val="22"/>
+                  <w:szCs w:val="22"/>
+                </w:rPr>
+                <m:t>N-1</m:t>
+              </m:r>
+            </m:e>
+          </m:d>
+          <m:r>
+            <m:rPr>
+              <m:sty m:val="p"/>
+            </m:rPr>
+            <w:rPr>
+              <w:rFonts w:ascii="Cambria Math" w:hAnsi="Cambria Math" w:cs="Times New Roman"/>
+              <w:sz w:val="22"/>
+              <w:szCs w:val="22"/>
+            </w:rPr>
+            <m:t xml:space="preserve">*λ   , … , </m:t>
+          </m:r>
+          <m:sSub>
+            <m:sSubPr>
+              <m:ctrlPr>
+                <w:rPr>
+                  <w:rFonts w:ascii="Cambria Math" w:hAnsi="Cambria Math" w:cs="Times New Roman"/>
+                  <w:bCs/>
+                  <w:sz w:val="22"/>
+                  <w:szCs w:val="22"/>
+                </w:rPr>
+              </m:ctrlPr>
+            </m:sSubPr>
+            <m:e>
+              <m:r>
+                <m:rPr>
+                  <m:sty m:val="p"/>
+                </m:rPr>
+                <w:rPr>
+                  <w:rFonts w:ascii="Cambria Math" w:hAnsi="Cambria Math" w:cs="Times New Roman"/>
+                  <w:sz w:val="22"/>
+                  <w:szCs w:val="22"/>
+                </w:rPr>
+                <m:t>λ</m:t>
+              </m:r>
+            </m:e>
+            <m:sub>
+              <m:r>
+                <m:rPr>
+                  <m:sty m:val="p"/>
+                </m:rPr>
+                <w:rPr>
+                  <w:rFonts w:ascii="Cambria Math" w:hAnsi="Cambria Math" w:cs="Times New Roman"/>
+                  <w:sz w:val="22"/>
+                  <w:szCs w:val="22"/>
+                </w:rPr>
+                <m:t>m+1</m:t>
+              </m:r>
+            </m:sub>
+          </m:sSub>
+          <m:r>
+            <m:rPr>
+              <m:sty m:val="p"/>
+            </m:rPr>
+            <w:rPr>
+              <w:rFonts w:ascii="Cambria Math" w:hAnsi="Cambria Math" w:cs="Times New Roman"/>
+              <w:sz w:val="22"/>
+              <w:szCs w:val="22"/>
+            </w:rPr>
+            <m:t>=</m:t>
+          </m:r>
+          <m:d>
+            <m:dPr>
+              <m:ctrlPr>
+                <w:rPr>
+                  <w:rFonts w:ascii="Cambria Math" w:hAnsi="Cambria Math" w:cs="Times New Roman"/>
+                  <w:bCs/>
+                  <w:sz w:val="22"/>
+                  <w:szCs w:val="22"/>
+                </w:rPr>
+              </m:ctrlPr>
+            </m:dPr>
+            <m:e>
+              <m:r>
+                <m:rPr>
+                  <m:sty m:val="p"/>
+                </m:rPr>
+                <w:rPr>
+                  <w:rFonts w:ascii="Cambria Math" w:hAnsi="Cambria Math" w:cs="Times New Roman"/>
+                  <w:sz w:val="22"/>
+                  <w:szCs w:val="22"/>
+                </w:rPr>
+                <m:t>N-</m:t>
+              </m:r>
+              <m:d>
+                <m:dPr>
+                  <m:ctrlPr>
+                    <w:rPr>
+                      <w:rFonts w:ascii="Cambria Math" w:hAnsi="Cambria Math" w:cs="Times New Roman"/>
+                      <w:bCs/>
+                      <w:sz w:val="22"/>
+                      <w:szCs w:val="22"/>
+                    </w:rPr>
+                  </m:ctrlPr>
+                </m:dPr>
+                <m:e>
+                  <m:r>
+                    <m:rPr>
+                      <m:sty m:val="p"/>
+                    </m:rPr>
+                    <w:rPr>
+                      <w:rFonts w:ascii="Cambria Math" w:hAnsi="Cambria Math" w:cs="Times New Roman"/>
+                      <w:sz w:val="22"/>
+                      <w:szCs w:val="22"/>
+                    </w:rPr>
+                    <m:t>m+1</m:t>
+                  </m:r>
+                </m:e>
+              </m:d>
+            </m:e>
+          </m:d>
+          <m:r>
+            <m:rPr>
+              <m:sty m:val="p"/>
+            </m:rPr>
+            <w:rPr>
+              <w:rFonts w:ascii="Cambria Math" w:hAnsi="Cambria Math" w:cs="Times New Roman"/>
+              <w:sz w:val="22"/>
+              <w:szCs w:val="22"/>
+            </w:rPr>
+            <m:t xml:space="preserve">*λ </m:t>
+          </m:r>
+        </m:oMath>
+      </m:oMathPara>
+    </w:p>
+    <w:p>
+      <w:pPr>
+        <w:pStyle w:val="Standard"/>
+        <w:spacing w:line="360" w:lineRule="auto"/>
+        <w:ind w:left="643"/>
+        <w:rPr>
+          <w:rFonts w:cs="Times New Roman"/>
+          <w:bCs/>
+          <w:sz w:val="22"/>
+          <w:szCs w:val="22"/>
+        </w:rPr>
+      </w:pPr>
+      <m:oMathPara>
+        <m:oMath>
+          <m:sSub>
+            <m:sSubPr>
+              <m:ctrlPr>
+                <w:rPr>
+                  <w:rFonts w:ascii="Cambria Math" w:hAnsi="Cambria Math" w:cs="Times New Roman"/>
+                  <w:bCs/>
+                  <w:i/>
+                  <w:sz w:val="22"/>
+                  <w:szCs w:val="22"/>
+                </w:rPr>
+              </m:ctrlPr>
+            </m:sSubPr>
+            <m:e>
+              <m:r>
+                <w:rPr>
+                  <w:rFonts w:ascii="Cambria Math" w:hAnsi="Cambria Math" w:cs="Times New Roman"/>
+                  <w:sz w:val="22"/>
+                  <w:szCs w:val="22"/>
+                </w:rPr>
+                <m:t>μ</m:t>
+              </m:r>
+            </m:e>
+            <m:sub>
+              <m:r>
+                <w:rPr>
+                  <w:rFonts w:ascii="Cambria Math" w:hAnsi="Cambria Math" w:cs="Times New Roman"/>
+                  <w:sz w:val="22"/>
+                  <w:szCs w:val="22"/>
+                </w:rPr>
+                <m:t>1</m:t>
+              </m:r>
+            </m:sub>
+          </m:sSub>
+          <m:r>
+            <w:rPr>
+              <w:rFonts w:ascii="Cambria Math" w:hAnsi="Cambria Math" w:cs="Times New Roman"/>
+              <w:sz w:val="22"/>
+              <w:szCs w:val="22"/>
+            </w:rPr>
+            <m:t>=</m:t>
+          </m:r>
+          <m:sSub>
+            <m:sSubPr>
+              <m:ctrlPr>
+                <w:rPr>
+                  <w:rFonts w:ascii="Cambria Math" w:hAnsi="Cambria Math" w:cs="Times New Roman"/>
+                  <w:bCs/>
+                  <w:i/>
+                  <w:sz w:val="22"/>
+                  <w:szCs w:val="22"/>
+                </w:rPr>
+              </m:ctrlPr>
+            </m:sSubPr>
+            <m:e>
+              <m:r>
+                <w:rPr>
+                  <w:rFonts w:ascii="Cambria Math" w:hAnsi="Cambria Math" w:cs="Times New Roman"/>
+                  <w:sz w:val="22"/>
+                  <w:szCs w:val="22"/>
+                </w:rPr>
+                <m:t>μ</m:t>
+              </m:r>
+            </m:e>
+            <m:sub>
+              <m:r>
+                <w:rPr>
+                  <w:rFonts w:ascii="Cambria Math" w:hAnsi="Cambria Math" w:cs="Times New Roman"/>
+                  <w:sz w:val="22"/>
+                  <w:szCs w:val="22"/>
+                </w:rPr>
+                <m:t>2</m:t>
+              </m:r>
+            </m:sub>
+          </m:sSub>
+          <m:r>
+            <w:rPr>
+              <w:rFonts w:ascii="Cambria Math" w:hAnsi="Cambria Math" w:cs="Times New Roman"/>
+              <w:sz w:val="22"/>
+              <w:szCs w:val="22"/>
+            </w:rPr>
+            <m:t xml:space="preserve">=…= </m:t>
+          </m:r>
+          <m:sSub>
+            <m:sSubPr>
+              <m:ctrlPr>
+                <w:rPr>
+                  <w:rFonts w:ascii="Cambria Math" w:hAnsi="Cambria Math" w:cs="Times New Roman"/>
+                  <w:bCs/>
+                  <w:i/>
+                  <w:sz w:val="22"/>
+                  <w:szCs w:val="22"/>
+                </w:rPr>
+              </m:ctrlPr>
+            </m:sSubPr>
+            <m:e>
+              <m:r>
+                <w:rPr>
+                  <w:rFonts w:ascii="Cambria Math" w:hAnsi="Cambria Math" w:cs="Times New Roman"/>
+                  <w:sz w:val="22"/>
+                  <w:szCs w:val="22"/>
+                </w:rPr>
+                <m:t>μ</m:t>
+              </m:r>
+            </m:e>
+            <m:sub>
+              <m:r>
+                <w:rPr>
+                  <w:rFonts w:ascii="Cambria Math" w:hAnsi="Cambria Math" w:cs="Times New Roman"/>
+                  <w:sz w:val="22"/>
+                  <w:szCs w:val="22"/>
+                </w:rPr>
+                <m:t>m+2</m:t>
+              </m:r>
+            </m:sub>
+          </m:sSub>
+          <m:r>
+            <w:rPr>
+              <w:rFonts w:ascii="Cambria Math" w:hAnsi="Cambria Math" w:cs="Times New Roman"/>
+              <w:sz w:val="22"/>
+              <w:szCs w:val="22"/>
+            </w:rPr>
+            <m:t>=μ</m:t>
+          </m:r>
+        </m:oMath>
+      </m:oMathPara>
+    </w:p>
+    <w:p>
+      <w:pPr>
+        <w:pStyle w:val="Standard"/>
+        <w:spacing w:line="360" w:lineRule="auto"/>
+        <w:ind w:left="643"/>
+        <w:rPr>
+          <w:rFonts w:cs="Times New Roman"/>
+          <w:bCs/>
+          <w:sz w:val="22"/>
+          <w:szCs w:val="22"/>
+        </w:rPr>
+      </w:pPr>
+      <m:oMathPara>
+        <m:oMath>
+          <m:sSub>
+            <m:sSubPr>
+              <m:ctrlPr>
+                <w:rPr>
+                  <w:rFonts w:ascii="Cambria Math" w:hAnsi="Cambria Math" w:cs="Times New Roman"/>
+                  <w:bCs/>
+                  <w:i/>
+                  <w:sz w:val="22"/>
+                  <w:szCs w:val="22"/>
+                </w:rPr>
+              </m:ctrlPr>
+            </m:sSubPr>
+            <m:e>
+              <m:r>
+                <w:rPr>
+                  <w:rFonts w:ascii="Cambria Math" w:hAnsi="Cambria Math" w:cs="Times New Roman"/>
+                  <w:sz w:val="22"/>
+                  <w:szCs w:val="22"/>
+                </w:rPr>
+                <m:t>p</m:t>
+              </m:r>
+            </m:e>
+            <m:sub>
+              <m:r>
+                <w:rPr>
+                  <w:rFonts w:ascii="Cambria Math" w:hAnsi="Cambria Math" w:cs="Times New Roman"/>
+                  <w:sz w:val="22"/>
+                  <w:szCs w:val="22"/>
+                </w:rPr>
+                <m:t>0</m:t>
+              </m:r>
+            </m:sub>
+          </m:sSub>
+          <m:r>
+            <w:rPr>
+              <w:rFonts w:ascii="Cambria Math" w:hAnsi="Cambria Math" w:cs="Times New Roman"/>
+              <w:sz w:val="22"/>
+              <w:szCs w:val="22"/>
+            </w:rPr>
+            <m:t>=</m:t>
+          </m:r>
+          <m:sSup>
+            <m:sSupPr>
+              <m:ctrlPr>
+                <w:rPr>
+                  <w:rFonts w:ascii="Cambria Math" w:hAnsi="Cambria Math" w:cs="Times New Roman"/>
+                  <w:bCs/>
+                  <w:i/>
+                  <w:sz w:val="22"/>
+                  <w:szCs w:val="22"/>
+                </w:rPr>
+              </m:ctrlPr>
+            </m:sSupPr>
+            <m:e>
+              <m:d>
+                <m:dPr>
+                  <m:begChr m:val="⌈"/>
+                  <m:endChr m:val="⌉"/>
+                  <m:ctrlPr>
+                    <w:rPr>
+                      <w:rFonts w:ascii="Cambria Math" w:hAnsi="Cambria Math" w:cs="Times New Roman"/>
+                      <w:bCs/>
+                      <w:i/>
+                      <w:sz w:val="22"/>
+                      <w:szCs w:val="22"/>
+                    </w:rPr>
+                  </m:ctrlPr>
+                </m:dPr>
+                <m:e>
+                  <m:r>
+                    <w:rPr>
+                      <w:rFonts w:ascii="Cambria Math" w:hAnsi="Cambria Math" w:cs="Times New Roman"/>
+                      <w:sz w:val="22"/>
+                      <w:szCs w:val="22"/>
+                    </w:rPr>
+                    <m:t>N!*</m:t>
+                  </m:r>
+                  <m:nary>
+                    <m:naryPr>
+                      <m:chr m:val="∑"/>
+                      <m:limLoc m:val="undOvr"/>
+                      <m:ctrlPr>
+                        <w:rPr>
+                          <w:rFonts w:ascii="Cambria Math" w:hAnsi="Cambria Math" w:cs="Times New Roman"/>
+                          <w:bCs/>
+                          <w:i/>
+                          <w:sz w:val="22"/>
+                          <w:szCs w:val="22"/>
+                        </w:rPr>
+                      </m:ctrlPr>
+                    </m:naryPr>
+                    <m:sub>
+                      <m:r>
+                        <w:rPr>
+                          <w:rFonts w:ascii="Cambria Math" w:hAnsi="Cambria Math" w:cs="Times New Roman"/>
+                          <w:sz w:val="22"/>
+                          <w:szCs w:val="22"/>
+                        </w:rPr>
+                        <m:t>k=0</m:t>
+                      </m:r>
+                    </m:sub>
+                    <m:sup>
+                      <m:r>
+                        <w:rPr>
+                          <w:rFonts w:ascii="Cambria Math" w:hAnsi="Cambria Math" w:cs="Times New Roman"/>
+                          <w:sz w:val="22"/>
+                          <w:szCs w:val="22"/>
+                        </w:rPr>
+                        <m:t>m+2</m:t>
+                      </m:r>
+                    </m:sup>
+                    <m:e>
+                      <m:f>
+                        <m:fPr>
+                          <m:ctrlPr>
+                            <w:rPr>
+                              <w:rFonts w:ascii="Cambria Math" w:hAnsi="Cambria Math" w:cs="Times New Roman"/>
+                              <w:bCs/>
+                              <w:i/>
+                              <w:sz w:val="22"/>
+                              <w:szCs w:val="22"/>
+                            </w:rPr>
+                          </m:ctrlPr>
+                        </m:fPr>
+                        <m:num>
+                          <m:sSup>
+                            <m:sSupPr>
+                              <m:ctrlPr>
+                                <w:rPr>
+                                  <w:rFonts w:ascii="Cambria Math" w:hAnsi="Cambria Math" w:cs="Times New Roman"/>
+                                  <w:bCs/>
+                                  <w:i/>
+                                  <w:sz w:val="22"/>
+                                  <w:szCs w:val="22"/>
+                                </w:rPr>
+                              </m:ctrlPr>
+                            </m:sSupPr>
+                            <m:e>
+                              <m:r>
+                                <w:rPr>
+                                  <w:rFonts w:ascii="Cambria Math" w:hAnsi="Cambria Math" w:cs="Times New Roman"/>
+                                  <w:sz w:val="22"/>
+                                  <w:szCs w:val="22"/>
+                                </w:rPr>
+                                <m:t>p</m:t>
+                              </m:r>
+                            </m:e>
+                            <m:sup>
+                              <m:r>
+                                <w:rPr>
+                                  <w:rFonts w:ascii="Cambria Math" w:hAnsi="Cambria Math" w:cs="Times New Roman"/>
+                                  <w:sz w:val="22"/>
+                                  <w:szCs w:val="22"/>
+                                </w:rPr>
+                                <m:t>k</m:t>
+                              </m:r>
+                            </m:sup>
+                          </m:sSup>
+                        </m:num>
+                        <m:den>
+                          <m:d>
+                            <m:dPr>
+                              <m:ctrlPr>
+                                <w:rPr>
+                                  <w:rFonts w:ascii="Cambria Math" w:hAnsi="Cambria Math" w:cs="Times New Roman"/>
+                                  <w:bCs/>
+                                  <w:i/>
+                                  <w:sz w:val="22"/>
+                                  <w:szCs w:val="22"/>
+                                </w:rPr>
+                              </m:ctrlPr>
+                            </m:dPr>
+                            <m:e>
+                              <m:r>
+                                <w:rPr>
+                                  <w:rFonts w:ascii="Cambria Math" w:hAnsi="Cambria Math" w:cs="Times New Roman"/>
+                                  <w:sz w:val="22"/>
+                                  <w:szCs w:val="22"/>
+                                </w:rPr>
+                                <m:t>N-k</m:t>
+                              </m:r>
+                            </m:e>
+                          </m:d>
+                          <m:r>
+                            <w:rPr>
+                              <w:rFonts w:ascii="Cambria Math" w:hAnsi="Cambria Math" w:cs="Times New Roman"/>
+                              <w:sz w:val="22"/>
+                              <w:szCs w:val="22"/>
+                            </w:rPr>
+                            <m:t>!</m:t>
+                          </m:r>
+                        </m:den>
+                      </m:f>
+                    </m:e>
+                  </m:nary>
+                </m:e>
+              </m:d>
+            </m:e>
+            <m:sup>
+              <m:r>
+                <w:rPr>
+                  <w:rFonts w:ascii="Cambria Math" w:hAnsi="Cambria Math" w:cs="Times New Roman"/>
+                  <w:sz w:val="22"/>
+                  <w:szCs w:val="22"/>
+                </w:rPr>
+                <m:t>-1</m:t>
+              </m:r>
+            </m:sup>
+          </m:sSup>
+        </m:oMath>
+      </m:oMathPara>
+    </w:p>
+    <w:p>
+      <w:pPr>
+        <w:pStyle w:val="Standard"/>
+        <w:spacing w:line="360" w:lineRule="auto"/>
+        <w:ind w:left="643"/>
+        <w:rPr>
+          <w:rFonts w:cs="Times New Roman"/>
+          <w:bCs/>
+          <w:sz w:val="22"/>
+          <w:szCs w:val="22"/>
+        </w:rPr>
+      </w:pPr>
+    </w:p>
+    <w:p>
+      <w:pPr>
+        <w:pStyle w:val="Standard"/>
+        <w:spacing w:line="360" w:lineRule="auto"/>
+        <w:ind w:left="643"/>
+        <w:rPr>
+          <w:rFonts w:cs="Times New Roman"/>
+          <w:bCs/>
+          <w:sz w:val="22"/>
+          <w:szCs w:val="22"/>
+        </w:rPr>
+      </w:pPr>
+      <w:r>
+        <w:rPr>
+          <w:rFonts w:cs="Times New Roman"/>
+          <w:bCs/>
+          <w:sz w:val="22"/>
+          <w:szCs w:val="22"/>
+        </w:rPr>
+        <w:t>P</w:t>
+      </w:r>
+      <w:r>
+        <w:rPr>
+          <w:rFonts w:cs="Times New Roman"/>
+          <w:bCs/>
+          <w:sz w:val="22"/>
+          <w:szCs w:val="22"/>
+        </w:rPr>
+        <w:t>rawdopodobieństwo blokady węzła źródeł:</w:t>
+      </w:r>
+    </w:p>
+    <w:p>
+      <w:pPr>
+        <w:pStyle w:val="Standard"/>
+        <w:spacing w:line="360" w:lineRule="auto"/>
+        <w:ind w:left="643"/>
+        <w:rPr>
+          <w:rFonts w:cs="Times New Roman"/>
+          <w:bCs/>
+          <w:sz w:val="22"/>
+          <w:szCs w:val="22"/>
+        </w:rPr>
+      </w:pPr>
+      <m:oMathPara>
+        <m:oMathParaPr>
+          <m:jc m:val="center"/>
+        </m:oMathParaPr>
+        <m:oMath>
+          <m:sSub>
+            <m:sSubPr>
+              <m:ctrlPr>
+                <w:rPr>
+                  <w:rFonts w:ascii="Cambria Math" w:hAnsi="Cambria Math" w:cs="Times New Roman"/>
+                  <w:bCs/>
+                  <w:i/>
+                  <w:sz w:val="22"/>
+                  <w:szCs w:val="22"/>
+                </w:rPr>
+              </m:ctrlPr>
+            </m:sSubPr>
+            <m:e>
+              <m:r>
+                <w:rPr>
+                  <w:rFonts w:ascii="Cambria Math" w:hAnsi="Cambria Math" w:cs="Times New Roman"/>
+                  <w:sz w:val="22"/>
+                  <w:szCs w:val="22"/>
+                </w:rPr>
+                <m:t>p</m:t>
+              </m:r>
+            </m:e>
+            <m:sub>
+              <m:r>
+                <w:rPr>
+                  <w:rFonts w:ascii="Cambria Math" w:hAnsi="Cambria Math" w:cs="Times New Roman"/>
+                  <w:sz w:val="22"/>
+                  <w:szCs w:val="22"/>
+                </w:rPr>
+                <m:t>bl</m:t>
+              </m:r>
+            </m:sub>
+          </m:sSub>
+          <m:r>
+            <w:rPr>
+              <w:rFonts w:ascii="Cambria Math" w:hAnsi="Cambria Math" w:cs="Times New Roman"/>
+              <w:sz w:val="22"/>
+              <w:szCs w:val="22"/>
+            </w:rPr>
+            <m:t>=</m:t>
+          </m:r>
+          <m:sSub>
+            <m:sSubPr>
+              <m:ctrlPr>
+                <w:rPr>
+                  <w:rFonts w:ascii="Cambria Math" w:hAnsi="Cambria Math" w:cs="Times New Roman"/>
+                  <w:bCs/>
+                  <w:i/>
+                  <w:sz w:val="22"/>
+                  <w:szCs w:val="22"/>
+                </w:rPr>
+              </m:ctrlPr>
+            </m:sSubPr>
+            <m:e>
+              <m:r>
+                <w:rPr>
+                  <w:rFonts w:ascii="Cambria Math" w:hAnsi="Cambria Math" w:cs="Times New Roman"/>
+                  <w:sz w:val="22"/>
+                  <w:szCs w:val="22"/>
+                </w:rPr>
+                <m:t>p</m:t>
+              </m:r>
+            </m:e>
+            <m:sub>
+              <m:r>
+                <w:rPr>
+                  <w:rFonts w:ascii="Cambria Math" w:hAnsi="Cambria Math" w:cs="Times New Roman"/>
+                  <w:sz w:val="22"/>
+                  <w:szCs w:val="22"/>
+                </w:rPr>
+                <m:t>m+2</m:t>
+              </m:r>
+            </m:sub>
+          </m:sSub>
+          <m:r>
+            <w:rPr>
+              <w:rFonts w:ascii="Cambria Math" w:hAnsi="Cambria Math" w:cs="Times New Roman"/>
+              <w:sz w:val="22"/>
+              <w:szCs w:val="22"/>
+            </w:rPr>
+            <m:t>=</m:t>
+          </m:r>
+          <m:sSub>
+            <m:sSubPr>
+              <m:ctrlPr>
+                <w:rPr>
+                  <w:rFonts w:ascii="Cambria Math" w:hAnsi="Cambria Math" w:cs="Times New Roman"/>
+                  <w:bCs/>
+                  <w:i/>
+                  <w:sz w:val="22"/>
+                  <w:szCs w:val="22"/>
+                </w:rPr>
+              </m:ctrlPr>
+            </m:sSubPr>
+            <m:e>
+              <m:r>
+                <w:rPr>
+                  <w:rFonts w:ascii="Cambria Math" w:hAnsi="Cambria Math" w:cs="Times New Roman"/>
+                  <w:sz w:val="22"/>
+                  <w:szCs w:val="22"/>
+                </w:rPr>
+                <m:t>p</m:t>
+              </m:r>
+            </m:e>
+            <m:sub>
+              <m:r>
+                <w:rPr>
+                  <w:rFonts w:ascii="Cambria Math" w:hAnsi="Cambria Math" w:cs="Times New Roman"/>
+                  <w:sz w:val="22"/>
+                  <w:szCs w:val="22"/>
+                </w:rPr>
+                <m:t>0</m:t>
+              </m:r>
+            </m:sub>
+          </m:sSub>
+          <m:r>
+            <w:rPr>
+              <w:rFonts w:ascii="Cambria Math" w:hAnsi="Cambria Math" w:cs="Times New Roman"/>
+              <w:sz w:val="22"/>
+              <w:szCs w:val="22"/>
+            </w:rPr>
+            <m:t>*</m:t>
+          </m:r>
+          <m:f>
+            <m:fPr>
+              <m:ctrlPr>
+                <w:rPr>
+                  <w:rFonts w:ascii="Cambria Math" w:hAnsi="Cambria Math" w:cs="Times New Roman"/>
+                  <w:bCs/>
+                  <w:i/>
+                  <w:sz w:val="22"/>
+                  <w:szCs w:val="22"/>
+                </w:rPr>
+              </m:ctrlPr>
+            </m:fPr>
+            <m:num>
+              <m:r>
+                <w:rPr>
+                  <w:rFonts w:ascii="Cambria Math" w:hAnsi="Cambria Math" w:cs="Times New Roman"/>
+                  <w:sz w:val="22"/>
+                  <w:szCs w:val="22"/>
+                </w:rPr>
+                <m:t>N!</m:t>
+              </m:r>
+            </m:num>
+            <m:den>
+              <m:d>
+                <m:dPr>
+                  <m:ctrlPr>
+                    <w:rPr>
+                      <w:rFonts w:ascii="Cambria Math" w:hAnsi="Cambria Math" w:cs="Times New Roman"/>
+                      <w:bCs/>
+                      <w:i/>
+                      <w:sz w:val="22"/>
+                      <w:szCs w:val="22"/>
+                    </w:rPr>
+                  </m:ctrlPr>
+                </m:dPr>
+                <m:e>
+                  <m:r>
+                    <w:rPr>
+                      <w:rFonts w:ascii="Cambria Math" w:hAnsi="Cambria Math" w:cs="Times New Roman"/>
+                      <w:sz w:val="22"/>
+                      <w:szCs w:val="22"/>
+                    </w:rPr>
+                    <m:t>N-m-2</m:t>
+                  </m:r>
+                </m:e>
+              </m:d>
+              <m:r>
+                <w:rPr>
+                  <w:rFonts w:ascii="Cambria Math" w:hAnsi="Cambria Math" w:cs="Times New Roman"/>
+                  <w:sz w:val="22"/>
+                  <w:szCs w:val="22"/>
+                </w:rPr>
+                <m:t>!</m:t>
+              </m:r>
+            </m:den>
+          </m:f>
+          <m:r>
+            <w:rPr>
+              <w:rFonts w:ascii="Cambria Math" w:hAnsi="Cambria Math" w:cs="Times New Roman"/>
+              <w:sz w:val="22"/>
+              <w:szCs w:val="22"/>
+            </w:rPr>
+            <m:t>*</m:t>
+          </m:r>
+          <m:sSup>
+            <m:sSupPr>
+              <m:ctrlPr>
+                <w:rPr>
+                  <w:rFonts w:ascii="Cambria Math" w:hAnsi="Cambria Math" w:cs="Times New Roman"/>
+                  <w:bCs/>
+                  <w:i/>
+                  <w:sz w:val="22"/>
+                  <w:szCs w:val="22"/>
+                </w:rPr>
+              </m:ctrlPr>
+            </m:sSupPr>
+            <m:e>
+              <m:r>
+                <w:rPr>
+                  <w:rFonts w:ascii="Cambria Math" w:hAnsi="Cambria Math" w:cs="Times New Roman"/>
+                  <w:sz w:val="22"/>
+                  <w:szCs w:val="22"/>
+                </w:rPr>
+                <m:t>p</m:t>
+              </m:r>
+            </m:e>
+            <m:sup>
+              <m:r>
+                <w:rPr>
+                  <w:rFonts w:ascii="Cambria Math" w:hAnsi="Cambria Math" w:cs="Times New Roman"/>
+                  <w:sz w:val="22"/>
+                  <w:szCs w:val="22"/>
+                </w:rPr>
+                <m:t>m+2</m:t>
+              </m:r>
+            </m:sup>
+          </m:sSup>
+        </m:oMath>
+      </m:oMathPara>
+    </w:p>
+    <w:p>
+      <w:pPr>
+        <w:pStyle w:val="Standard"/>
+        <w:spacing w:line="360" w:lineRule="auto"/>
+        <w:ind w:left="643"/>
+        <w:rPr>
+          <w:rFonts w:cs="Times New Roman"/>
+          <w:bCs/>
+          <w:sz w:val="22"/>
+          <w:szCs w:val="22"/>
+        </w:rPr>
+      </w:pPr>
+    </w:p>
+    <w:p>
+      <w:pPr>
+        <w:pStyle w:val="Standard"/>
+        <w:spacing w:line="360" w:lineRule="auto"/>
+        <w:ind w:left="643"/>
+        <w:rPr>
+          <w:rFonts w:cs="Times New Roman"/>
+          <w:bCs/>
+          <w:sz w:val="22"/>
+          <w:szCs w:val="22"/>
+        </w:rPr>
+      </w:pPr>
+      <w:r>
+        <w:rPr>
+          <w:rFonts w:cs="Times New Roman"/>
+          <w:bCs/>
+          <w:sz w:val="22"/>
+          <w:szCs w:val="22"/>
+        </w:rPr>
+        <w:t>Śr</w:t>
+      </w:r>
+      <w:r>
+        <w:rPr>
+          <w:rFonts w:cs="Times New Roman"/>
+          <w:bCs/>
+          <w:sz w:val="22"/>
+          <w:szCs w:val="22"/>
+        </w:rPr>
+        <w:t>ednia liczba zablokowanych zadań w źródłach:</w:t>
+      </w:r>
+    </w:p>
+    <w:p>
+      <w:pPr>
+        <w:pStyle w:val="Standard"/>
+        <w:spacing w:line="360" w:lineRule="auto"/>
+        <w:ind w:left="643"/>
+        <w:rPr>
+          <w:rFonts w:cs="Times New Roman"/>
+          <w:bCs/>
+          <w:sz w:val="22"/>
+          <w:szCs w:val="22"/>
+        </w:rPr>
+      </w:pPr>
+      <m:oMathPara>
+        <m:oMathParaPr>
+          <m:jc m:val="center"/>
+        </m:oMathParaPr>
+        <m:oMath>
+          <m:sSub>
+            <m:sSubPr>
+              <m:ctrlPr>
+                <w:rPr>
+                  <w:rFonts w:ascii="Cambria Math" w:hAnsi="Cambria Math" w:cs="Times New Roman"/>
+                  <w:bCs/>
+                  <w:i/>
+                  <w:sz w:val="22"/>
+                  <w:szCs w:val="22"/>
+                </w:rPr>
+              </m:ctrlPr>
+            </m:sSubPr>
+            <m:e>
+              <m:r>
+                <w:rPr>
+                  <w:rFonts w:ascii="Cambria Math" w:hAnsi="Cambria Math" w:cs="Times New Roman"/>
+                  <w:sz w:val="22"/>
+                  <w:szCs w:val="22"/>
+                </w:rPr>
+                <m:t>n</m:t>
+              </m:r>
+            </m:e>
+            <m:sub>
+              <m:r>
+                <w:rPr>
+                  <w:rFonts w:ascii="Cambria Math" w:hAnsi="Cambria Math" w:cs="Times New Roman"/>
+                  <w:sz w:val="22"/>
+                  <w:szCs w:val="22"/>
+                </w:rPr>
+                <m:t>bl</m:t>
+              </m:r>
+            </m:sub>
+          </m:sSub>
+          <m:r>
+            <w:rPr>
+              <w:rFonts w:ascii="Cambria Math" w:hAnsi="Cambria Math" w:cs="Times New Roman"/>
+              <w:sz w:val="22"/>
+              <w:szCs w:val="22"/>
+            </w:rPr>
+            <m:t>=</m:t>
+          </m:r>
+          <m:sSub>
+            <m:sSubPr>
+              <m:ctrlPr>
+                <w:rPr>
+                  <w:rFonts w:ascii="Cambria Math" w:hAnsi="Cambria Math" w:cs="Times New Roman"/>
+                  <w:bCs/>
+                  <w:i/>
+                  <w:sz w:val="22"/>
+                  <w:szCs w:val="22"/>
+                </w:rPr>
+              </m:ctrlPr>
+            </m:sSubPr>
+            <m:e>
+              <m:r>
+                <w:rPr>
+                  <w:rFonts w:ascii="Cambria Math" w:hAnsi="Cambria Math" w:cs="Times New Roman"/>
+                  <w:sz w:val="22"/>
+                  <w:szCs w:val="22"/>
+                </w:rPr>
+                <m:t>(N-m-1)p</m:t>
+              </m:r>
+            </m:e>
+            <m:sub>
+              <m:r>
+                <w:rPr>
+                  <w:rFonts w:ascii="Cambria Math" w:hAnsi="Cambria Math" w:cs="Times New Roman"/>
+                  <w:sz w:val="22"/>
+                  <w:szCs w:val="22"/>
+                </w:rPr>
+                <m:t>m+2</m:t>
+              </m:r>
+            </m:sub>
+          </m:sSub>
+        </m:oMath>
+      </m:oMathPara>
+    </w:p>
+    <w:p>
+      <w:pPr>
+        <w:pStyle w:val="Standard"/>
+        <w:spacing w:line="360" w:lineRule="auto"/>
+        <w:ind w:left="643"/>
+        <w:rPr>
+          <w:rFonts w:cs="Times New Roman"/>
+          <w:bCs/>
+          <w:sz w:val="22"/>
+          <w:szCs w:val="22"/>
+        </w:rPr>
+      </w:pPr>
+    </w:p>
+    <w:p>
+      <w:pPr>
+        <w:pStyle w:val="Standard"/>
+        <w:spacing w:line="360" w:lineRule="auto"/>
+        <w:ind w:left="643"/>
+        <w:rPr>
+          <w:rFonts w:cs="Times New Roman"/>
+          <w:bCs/>
+          <w:sz w:val="22"/>
+          <w:szCs w:val="22"/>
+        </w:rPr>
+      </w:pPr>
+      <w:r>
+        <w:rPr>
+          <w:rFonts w:cs="Times New Roman"/>
+          <w:bCs/>
+          <w:sz w:val="22"/>
+          <w:szCs w:val="22"/>
+        </w:rPr>
+        <w:t>Ś</w:t>
+      </w:r>
+      <w:r>
+        <w:rPr>
+          <w:rFonts w:cs="Times New Roman"/>
+          <w:bCs/>
+          <w:sz w:val="22"/>
+          <w:szCs w:val="22"/>
+        </w:rPr>
+        <w:t>rednia liczba z</w:t>
+      </w:r>
+      <w:r>
+        <w:rPr>
+          <w:rFonts w:cs="Times New Roman"/>
+          <w:bCs/>
+          <w:sz w:val="22"/>
+          <w:szCs w:val="22"/>
+        </w:rPr>
+        <w:t>adań w kolejce</w:t>
+      </w:r>
+      <w:r>
+        <w:rPr>
+          <w:rFonts w:cs="Times New Roman"/>
+          <w:bCs/>
+          <w:sz w:val="22"/>
+          <w:szCs w:val="22"/>
+        </w:rPr>
+        <w:t>:</w:t>
+      </w:r>
+    </w:p>
+    <w:p>
+      <w:pPr>
+        <w:pStyle w:val="Standard"/>
+        <w:spacing w:line="360" w:lineRule="auto"/>
+        <w:ind w:left="643"/>
+        <w:jc w:val="center"/>
+        <w:rPr>
+          <w:rFonts w:cs="Times New Roman"/>
+          <w:bCs/>
+          <w:sz w:val="22"/>
+          <w:szCs w:val="22"/>
+        </w:rPr>
+      </w:pPr>
+      <m:oMathPara>
+        <m:oMath>
+          <m:r>
+            <w:rPr>
+              <w:rFonts w:ascii="Cambria Math" w:hAnsi="Cambria Math" w:cs="Times New Roman"/>
+              <w:sz w:val="22"/>
+              <w:szCs w:val="22"/>
+            </w:rPr>
+            <m:t>v=1*</m:t>
+          </m:r>
+          <m:sSub>
+            <m:sSubPr>
+              <m:ctrlPr>
+                <w:rPr>
+                  <w:rFonts w:ascii="Cambria Math" w:hAnsi="Cambria Math" w:cs="Times New Roman"/>
+                  <w:bCs/>
+                  <w:i/>
+                  <w:sz w:val="22"/>
+                  <w:szCs w:val="22"/>
+                </w:rPr>
+              </m:ctrlPr>
+            </m:sSubPr>
+            <m:e>
+              <m:r>
+                <w:rPr>
+                  <w:rFonts w:ascii="Cambria Math" w:hAnsi="Cambria Math" w:cs="Times New Roman"/>
+                  <w:sz w:val="22"/>
+                  <w:szCs w:val="22"/>
+                </w:rPr>
+                <m:t>p</m:t>
+              </m:r>
+            </m:e>
+            <m:sub>
+              <m:r>
+                <w:rPr>
+                  <w:rFonts w:ascii="Cambria Math" w:hAnsi="Cambria Math" w:cs="Times New Roman"/>
+                  <w:sz w:val="22"/>
+                  <w:szCs w:val="22"/>
+                </w:rPr>
+                <m:t>2</m:t>
+              </m:r>
+            </m:sub>
+          </m:sSub>
+          <m:r>
+            <w:rPr>
+              <w:rFonts w:ascii="Cambria Math" w:hAnsi="Cambria Math" w:cs="Times New Roman"/>
+              <w:sz w:val="22"/>
+              <w:szCs w:val="22"/>
+            </w:rPr>
+            <m:t>+…+</m:t>
+          </m:r>
+          <m:d>
+            <m:dPr>
+              <m:ctrlPr>
+                <w:rPr>
+                  <w:rFonts w:ascii="Cambria Math" w:hAnsi="Cambria Math" w:cs="Times New Roman"/>
+                  <w:bCs/>
+                  <w:i/>
+                  <w:sz w:val="22"/>
+                  <w:szCs w:val="22"/>
+                </w:rPr>
+              </m:ctrlPr>
+            </m:dPr>
+            <m:e>
+              <m:r>
+                <w:rPr>
+                  <w:rFonts w:ascii="Cambria Math" w:hAnsi="Cambria Math" w:cs="Times New Roman"/>
+                  <w:sz w:val="22"/>
+                  <w:szCs w:val="22"/>
+                </w:rPr>
+                <m:t>m-1</m:t>
+              </m:r>
+            </m:e>
+          </m:d>
+          <m:r>
+            <w:rPr>
+              <w:rFonts w:ascii="Cambria Math" w:hAnsi="Cambria Math" w:cs="Times New Roman"/>
+              <w:sz w:val="22"/>
+              <w:szCs w:val="22"/>
+            </w:rPr>
+            <m:t>*</m:t>
+          </m:r>
+          <m:sSub>
+            <m:sSubPr>
+              <m:ctrlPr>
+                <w:rPr>
+                  <w:rFonts w:ascii="Cambria Math" w:hAnsi="Cambria Math" w:cs="Times New Roman"/>
+                  <w:bCs/>
+                  <w:i/>
+                  <w:sz w:val="22"/>
+                  <w:szCs w:val="22"/>
+                </w:rPr>
+              </m:ctrlPr>
+            </m:sSubPr>
+            <m:e>
+              <m:r>
+                <w:rPr>
+                  <w:rFonts w:ascii="Cambria Math" w:hAnsi="Cambria Math" w:cs="Times New Roman"/>
+                  <w:sz w:val="22"/>
+                  <w:szCs w:val="22"/>
+                </w:rPr>
+                <m:t>p</m:t>
+              </m:r>
+            </m:e>
+            <m:sub>
+              <m:r>
+                <w:rPr>
+                  <w:rFonts w:ascii="Cambria Math" w:hAnsi="Cambria Math" w:cs="Times New Roman"/>
+                  <w:sz w:val="22"/>
+                  <w:szCs w:val="22"/>
+                </w:rPr>
+                <m:t>m</m:t>
+              </m:r>
+            </m:sub>
+          </m:sSub>
+          <m:r>
+            <w:rPr>
+              <w:rFonts w:ascii="Cambria Math" w:hAnsi="Cambria Math" w:cs="Times New Roman"/>
+              <w:sz w:val="22"/>
+              <w:szCs w:val="22"/>
+            </w:rPr>
+            <m:t>+m*</m:t>
+          </m:r>
+          <m:sSub>
+            <m:sSubPr>
+              <m:ctrlPr>
+                <w:rPr>
+                  <w:rFonts w:ascii="Cambria Math" w:hAnsi="Cambria Math" w:cs="Times New Roman"/>
+                  <w:bCs/>
+                  <w:i/>
+                  <w:sz w:val="22"/>
+                  <w:szCs w:val="22"/>
+                </w:rPr>
+              </m:ctrlPr>
+            </m:sSubPr>
+            <m:e>
+              <m:r>
+                <w:rPr>
+                  <w:rFonts w:ascii="Cambria Math" w:hAnsi="Cambria Math" w:cs="Times New Roman"/>
+                  <w:sz w:val="22"/>
+                  <w:szCs w:val="22"/>
+                </w:rPr>
+                <m:t>p</m:t>
+              </m:r>
+            </m:e>
+            <m:sub>
+              <m:r>
+                <w:rPr>
+                  <w:rFonts w:ascii="Cambria Math" w:hAnsi="Cambria Math" w:cs="Times New Roman"/>
+                  <w:sz w:val="22"/>
+                  <w:szCs w:val="22"/>
+                </w:rPr>
+                <m:t>m+1</m:t>
+              </m:r>
+            </m:sub>
+          </m:sSub>
+          <m:r>
+            <w:rPr>
+              <w:rFonts w:ascii="Cambria Math" w:hAnsi="Cambria Math" w:cs="Times New Roman"/>
+              <w:sz w:val="22"/>
+              <w:szCs w:val="22"/>
+            </w:rPr>
+            <m:t>+m*</m:t>
+          </m:r>
+          <m:sSub>
+            <m:sSubPr>
+              <m:ctrlPr>
+                <w:rPr>
+                  <w:rFonts w:ascii="Cambria Math" w:hAnsi="Cambria Math" w:cs="Times New Roman"/>
+                  <w:bCs/>
+                  <w:i/>
+                  <w:sz w:val="22"/>
+                  <w:szCs w:val="22"/>
+                </w:rPr>
+              </m:ctrlPr>
+            </m:sSubPr>
+            <m:e>
+              <m:r>
+                <w:rPr>
+                  <w:rFonts w:ascii="Cambria Math" w:hAnsi="Cambria Math" w:cs="Times New Roman"/>
+                  <w:sz w:val="22"/>
+                  <w:szCs w:val="22"/>
+                </w:rPr>
+                <m:t>p</m:t>
+              </m:r>
+            </m:e>
+            <m:sub>
+              <m:r>
+                <w:rPr>
+                  <w:rFonts w:ascii="Cambria Math" w:hAnsi="Cambria Math" w:cs="Times New Roman"/>
+                  <w:sz w:val="22"/>
+                  <w:szCs w:val="22"/>
+                </w:rPr>
+                <m:t>m+2</m:t>
+              </m:r>
+            </m:sub>
+          </m:sSub>
+        </m:oMath>
+      </m:oMathPara>
+    </w:p>
+    <w:p>
+      <w:pPr>
+        <w:pStyle w:val="Standard"/>
+        <w:spacing w:line="360" w:lineRule="auto"/>
+        <w:ind w:left="643"/>
+        <w:rPr>
+          <w:rFonts w:cs="Times New Roman"/>
+          <w:bCs/>
+          <w:sz w:val="22"/>
+          <w:szCs w:val="22"/>
+        </w:rPr>
+      </w:pPr>
+      <w:r>
+        <w:rPr>
+          <w:rFonts w:cs="Times New Roman"/>
+          <w:bCs/>
+          <w:sz w:val="22"/>
+          <w:szCs w:val="22"/>
+        </w:rPr>
+        <w:tab/>
+      </w:r>
+    </w:p>
+    <w:p>
+      <w:pPr>
+        <w:pStyle w:val="Standard"/>
+        <w:spacing w:line="360" w:lineRule="auto"/>
+        <w:ind w:left="643"/>
+        <w:rPr>
+          <w:rFonts w:cs="Times New Roman"/>
+          <w:bCs/>
+          <w:sz w:val="22"/>
+          <w:szCs w:val="22"/>
+        </w:rPr>
+      </w:pPr>
+      <w:r>
+        <w:rPr>
+          <w:rFonts w:cs="Times New Roman"/>
+          <w:bCs/>
+          <w:sz w:val="22"/>
+          <w:szCs w:val="22"/>
+        </w:rPr>
+        <w:lastRenderedPageBreak/>
+        <w:t>Ś</w:t>
+      </w:r>
+      <w:r>
+        <w:rPr>
+          <w:rFonts w:cs="Times New Roman"/>
+          <w:bCs/>
+          <w:sz w:val="22"/>
+          <w:szCs w:val="22"/>
+        </w:rPr>
+        <w:t xml:space="preserve">rednia intensywność napływu nowych zadań do węzła obsługi </w:t>
+      </w:r>
+      <m:oMath>
+        <m:r>
+          <w:rPr>
+            <w:rFonts w:ascii="Cambria Math" w:hAnsi="Cambria Math" w:cs="Times New Roman"/>
+            <w:sz w:val="22"/>
+            <w:szCs w:val="22"/>
+          </w:rPr>
+          <m:t>∆</m:t>
+        </m:r>
+      </m:oMath>
+      <w:r>
+        <w:rPr>
+          <w:rFonts w:cs="Times New Roman"/>
+          <w:bCs/>
+          <w:sz w:val="22"/>
+          <w:szCs w:val="22"/>
+        </w:rPr>
+        <w:t>:</w:t>
+      </w:r>
+    </w:p>
+    <w:p>
+      <w:pPr>
+        <w:pStyle w:val="Standard"/>
+        <w:spacing w:line="360" w:lineRule="auto"/>
+        <w:ind w:left="643"/>
+        <w:jc w:val="center"/>
+        <w:rPr>
+          <w:rFonts w:cs="Times New Roman"/>
+          <w:bCs/>
+          <w:sz w:val="22"/>
+          <w:szCs w:val="22"/>
+        </w:rPr>
+      </w:pPr>
+      <m:oMathPara>
+        <m:oMath>
+          <m:r>
+            <w:rPr>
+              <w:rFonts w:ascii="Cambria Math" w:hAnsi="Cambria Math" w:cs="Times New Roman"/>
+              <w:sz w:val="22"/>
+              <w:szCs w:val="22"/>
+            </w:rPr>
+            <m:t>∆=N*</m:t>
+          </m:r>
+          <m:r>
+            <m:rPr>
+              <m:sty m:val="p"/>
+            </m:rPr>
+            <w:rPr>
+              <w:rFonts w:ascii="Cambria Math" w:hAnsi="Cambria Math" w:cs="Times New Roman"/>
+              <w:sz w:val="22"/>
+              <w:szCs w:val="22"/>
+            </w:rPr>
+            <m:t>λ*</m:t>
+          </m:r>
+          <m:sSub>
+            <m:sSubPr>
+              <m:ctrlPr>
+                <w:rPr>
+                  <w:rFonts w:ascii="Cambria Math" w:hAnsi="Cambria Math" w:cs="Times New Roman"/>
+                  <w:bCs/>
+                  <w:sz w:val="22"/>
+                  <w:szCs w:val="22"/>
+                </w:rPr>
+              </m:ctrlPr>
+            </m:sSubPr>
+            <m:e>
+              <m:r>
+                <m:rPr>
+                  <m:sty m:val="p"/>
+                </m:rPr>
+                <w:rPr>
+                  <w:rFonts w:ascii="Cambria Math" w:hAnsi="Cambria Math" w:cs="Times New Roman"/>
+                  <w:sz w:val="22"/>
+                  <w:szCs w:val="22"/>
+                </w:rPr>
+                <m:t>p</m:t>
+              </m:r>
+            </m:e>
+            <m:sub>
+              <m:r>
+                <m:rPr>
+                  <m:sty m:val="p"/>
+                </m:rPr>
+                <w:rPr>
+                  <w:rFonts w:ascii="Cambria Math" w:hAnsi="Cambria Math" w:cs="Times New Roman"/>
+                  <w:sz w:val="22"/>
+                  <w:szCs w:val="22"/>
+                </w:rPr>
+                <m:t>0</m:t>
+              </m:r>
+            </m:sub>
+          </m:sSub>
+          <m:r>
+            <m:rPr>
+              <m:sty m:val="p"/>
+            </m:rPr>
+            <w:rPr>
+              <w:rFonts w:ascii="Cambria Math" w:hAnsi="Cambria Math" w:cs="Times New Roman"/>
+              <w:sz w:val="22"/>
+              <w:szCs w:val="22"/>
+            </w:rPr>
+            <m:t>+</m:t>
+          </m:r>
+          <m:d>
+            <m:dPr>
+              <m:ctrlPr>
+                <w:rPr>
+                  <w:rFonts w:ascii="Cambria Math" w:hAnsi="Cambria Math" w:cs="Times New Roman"/>
+                  <w:bCs/>
+                  <w:sz w:val="22"/>
+                  <w:szCs w:val="22"/>
+                </w:rPr>
+              </m:ctrlPr>
+            </m:dPr>
+            <m:e>
+              <m:r>
+                <m:rPr>
+                  <m:sty m:val="p"/>
+                </m:rPr>
+                <w:rPr>
+                  <w:rFonts w:ascii="Cambria Math" w:hAnsi="Cambria Math" w:cs="Times New Roman"/>
+                  <w:sz w:val="22"/>
+                  <w:szCs w:val="22"/>
+                </w:rPr>
+                <m:t>N-1</m:t>
+              </m:r>
+            </m:e>
+          </m:d>
+          <m:r>
+            <m:rPr>
+              <m:sty m:val="p"/>
+            </m:rPr>
+            <w:rPr>
+              <w:rFonts w:ascii="Cambria Math" w:hAnsi="Cambria Math" w:cs="Times New Roman"/>
+              <w:sz w:val="22"/>
+              <w:szCs w:val="22"/>
+            </w:rPr>
+            <m:t>*λ*</m:t>
+          </m:r>
+          <m:sSub>
+            <m:sSubPr>
+              <m:ctrlPr>
+                <w:rPr>
+                  <w:rFonts w:ascii="Cambria Math" w:hAnsi="Cambria Math" w:cs="Times New Roman"/>
+                  <w:bCs/>
+                  <w:sz w:val="22"/>
+                  <w:szCs w:val="22"/>
+                </w:rPr>
+              </m:ctrlPr>
+            </m:sSubPr>
+            <m:e>
+              <m:r>
+                <m:rPr>
+                  <m:sty m:val="p"/>
+                </m:rPr>
+                <w:rPr>
+                  <w:rFonts w:ascii="Cambria Math" w:hAnsi="Cambria Math" w:cs="Times New Roman"/>
+                  <w:sz w:val="22"/>
+                  <w:szCs w:val="22"/>
+                </w:rPr>
+                <m:t>p</m:t>
+              </m:r>
+            </m:e>
+            <m:sub>
+              <m:r>
+                <m:rPr>
+                  <m:sty m:val="p"/>
+                </m:rPr>
+                <w:rPr>
+                  <w:rFonts w:ascii="Cambria Math" w:hAnsi="Cambria Math" w:cs="Times New Roman"/>
+                  <w:sz w:val="22"/>
+                  <w:szCs w:val="22"/>
+                </w:rPr>
+                <m:t>1</m:t>
+              </m:r>
+            </m:sub>
+          </m:sSub>
+          <m:r>
+            <m:rPr>
+              <m:sty m:val="p"/>
+            </m:rPr>
+            <w:rPr>
+              <w:rFonts w:ascii="Cambria Math" w:hAnsi="Cambria Math" w:cs="Times New Roman"/>
+              <w:sz w:val="22"/>
+              <w:szCs w:val="22"/>
+            </w:rPr>
+            <m:t>+…+</m:t>
+          </m:r>
+          <m:d>
+            <m:dPr>
+              <m:ctrlPr>
+                <w:rPr>
+                  <w:rFonts w:ascii="Cambria Math" w:hAnsi="Cambria Math" w:cs="Times New Roman"/>
+                  <w:bCs/>
+                  <w:sz w:val="22"/>
+                  <w:szCs w:val="22"/>
+                </w:rPr>
+              </m:ctrlPr>
+            </m:dPr>
+            <m:e>
+              <m:r>
+                <m:rPr>
+                  <m:sty m:val="p"/>
+                </m:rPr>
+                <w:rPr>
+                  <w:rFonts w:ascii="Cambria Math" w:hAnsi="Cambria Math" w:cs="Times New Roman"/>
+                  <w:sz w:val="22"/>
+                  <w:szCs w:val="22"/>
+                </w:rPr>
+                <m:t>N-m-1</m:t>
+              </m:r>
+            </m:e>
+          </m:d>
+          <m:r>
+            <m:rPr>
+              <m:sty m:val="p"/>
+            </m:rPr>
+            <w:rPr>
+              <w:rFonts w:ascii="Cambria Math" w:hAnsi="Cambria Math" w:cs="Times New Roman"/>
+              <w:sz w:val="22"/>
+              <w:szCs w:val="22"/>
+            </w:rPr>
+            <m:t>*λ*</m:t>
+          </m:r>
+          <m:sSub>
+            <m:sSubPr>
+              <m:ctrlPr>
+                <w:rPr>
+                  <w:rFonts w:ascii="Cambria Math" w:hAnsi="Cambria Math" w:cs="Times New Roman"/>
+                  <w:bCs/>
+                  <w:sz w:val="22"/>
+                  <w:szCs w:val="22"/>
+                </w:rPr>
+              </m:ctrlPr>
+            </m:sSubPr>
+            <m:e>
+              <m:r>
+                <m:rPr>
+                  <m:sty m:val="p"/>
+                </m:rPr>
+                <w:rPr>
+                  <w:rFonts w:ascii="Cambria Math" w:hAnsi="Cambria Math" w:cs="Times New Roman"/>
+                  <w:sz w:val="22"/>
+                  <w:szCs w:val="22"/>
+                </w:rPr>
+                <m:t>p</m:t>
+              </m:r>
+            </m:e>
+            <m:sub>
+              <m:r>
+                <m:rPr>
+                  <m:sty m:val="p"/>
+                </m:rPr>
+                <w:rPr>
+                  <w:rFonts w:ascii="Cambria Math" w:hAnsi="Cambria Math" w:cs="Times New Roman"/>
+                  <w:sz w:val="22"/>
+                  <w:szCs w:val="22"/>
+                </w:rPr>
+                <m:t>m+1</m:t>
+              </m:r>
+            </m:sub>
+          </m:sSub>
+          <m:r>
+            <m:rPr>
+              <m:sty m:val="p"/>
+            </m:rPr>
+            <w:rPr>
+              <w:rFonts w:ascii="Cambria Math" w:hAnsi="Cambria Math" w:cs="Times New Roman"/>
+              <w:sz w:val="22"/>
+              <w:szCs w:val="22"/>
+            </w:rPr>
+            <m:t>+0*λ*</m:t>
+          </m:r>
+          <m:sSub>
+            <m:sSubPr>
+              <m:ctrlPr>
+                <w:rPr>
+                  <w:rFonts w:ascii="Cambria Math" w:hAnsi="Cambria Math" w:cs="Times New Roman"/>
+                  <w:bCs/>
+                  <w:sz w:val="22"/>
+                  <w:szCs w:val="22"/>
+                </w:rPr>
+              </m:ctrlPr>
+            </m:sSubPr>
+            <m:e>
+              <m:r>
+                <m:rPr>
+                  <m:sty m:val="p"/>
+                </m:rPr>
+                <w:rPr>
+                  <w:rFonts w:ascii="Cambria Math" w:hAnsi="Cambria Math" w:cs="Times New Roman"/>
+                  <w:sz w:val="22"/>
+                  <w:szCs w:val="22"/>
+                </w:rPr>
+                <m:t>p</m:t>
+              </m:r>
+            </m:e>
+            <m:sub>
+              <m:r>
+                <m:rPr>
+                  <m:sty m:val="p"/>
+                </m:rPr>
+                <w:rPr>
+                  <w:rFonts w:ascii="Cambria Math" w:hAnsi="Cambria Math" w:cs="Times New Roman"/>
+                  <w:sz w:val="22"/>
+                  <w:szCs w:val="22"/>
+                </w:rPr>
+                <m:t>m+2</m:t>
+              </m:r>
+            </m:sub>
+          </m:sSub>
+        </m:oMath>
+      </m:oMathPara>
+    </w:p>
+    <w:p>
+      <w:pPr>
+        <w:pStyle w:val="Standard"/>
+        <w:spacing w:line="360" w:lineRule="auto"/>
+        <w:ind w:left="643"/>
+        <w:rPr>
+          <w:rFonts w:cs="Times New Roman"/>
+          <w:bCs/>
+          <w:sz w:val="22"/>
+          <w:szCs w:val="22"/>
+        </w:rPr>
+      </w:pPr>
+    </w:p>
+    <w:p>
+      <w:pPr>
+        <w:pStyle w:val="Standard"/>
+        <w:spacing w:line="360" w:lineRule="auto"/>
+        <w:ind w:left="643"/>
+        <w:rPr>
+          <w:rFonts w:cs="Times New Roman"/>
+          <w:bCs/>
+          <w:sz w:val="22"/>
+          <w:szCs w:val="22"/>
+        </w:rPr>
+      </w:pPr>
+      <w:r>
+        <w:rPr>
+          <w:rFonts w:cs="Times New Roman"/>
+        </w:rPr>
+        <w:t>Średni czas oczekiwania zadań w kolejce</w:t>
+      </w:r>
+      <w:r>
+        <w:rPr>
+          <w:rFonts w:cs="Times New Roman"/>
+          <w:bCs/>
+          <w:sz w:val="22"/>
+          <w:szCs w:val="22"/>
+        </w:rPr>
+        <w:t>:</w:t>
+      </w:r>
+    </w:p>
+    <w:p>
+      <w:pPr>
+        <w:pStyle w:val="Standard"/>
+        <w:spacing w:line="360" w:lineRule="auto"/>
+        <w:ind w:left="643"/>
+        <w:rPr>
+          <w:rFonts w:cs="Times New Roman"/>
+          <w:bCs/>
+          <w:sz w:val="22"/>
+          <w:szCs w:val="22"/>
+        </w:rPr>
+      </w:pPr>
+      <m:oMathPara>
+        <m:oMathParaPr>
+          <m:jc m:val="center"/>
+        </m:oMathParaPr>
+        <m:oMath>
+          <m:r>
+            <w:rPr>
+              <w:rFonts w:ascii="Cambria Math" w:hAnsi="Cambria Math" w:cs="Times New Roman"/>
+              <w:sz w:val="22"/>
+              <w:szCs w:val="22"/>
+            </w:rPr>
+            <m:t xml:space="preserve">w= </m:t>
+          </m:r>
+          <m:f>
+            <m:fPr>
+              <m:ctrlPr>
+                <w:rPr>
+                  <w:rFonts w:ascii="Cambria Math" w:hAnsi="Cambria Math" w:cs="Times New Roman"/>
+                  <w:bCs/>
+                  <w:i/>
+                  <w:sz w:val="22"/>
+                  <w:szCs w:val="22"/>
+                </w:rPr>
+              </m:ctrlPr>
+            </m:fPr>
+            <m:num>
+              <m:r>
+                <w:rPr>
+                  <w:rFonts w:ascii="Cambria Math" w:hAnsi="Cambria Math" w:cs="Times New Roman"/>
+                  <w:sz w:val="22"/>
+                  <w:szCs w:val="22"/>
+                </w:rPr>
+                <m:t>v</m:t>
+              </m:r>
+            </m:num>
+            <m:den>
+              <m:r>
+                <w:rPr>
+                  <w:rFonts w:ascii="Cambria Math" w:hAnsi="Cambria Math" w:cs="Times New Roman"/>
+                  <w:sz w:val="22"/>
+                  <w:szCs w:val="22"/>
+                </w:rPr>
+                <m:t>∆</m:t>
+              </m:r>
+            </m:den>
+          </m:f>
+        </m:oMath>
+      </m:oMathPara>
+    </w:p>
+    <w:p>
+      <w:pPr>
+        <w:pStyle w:val="Standard"/>
+        <w:spacing w:line="360" w:lineRule="auto"/>
+        <w:ind w:left="643"/>
+        <w:rPr>
+          <w:rFonts w:cs="Times New Roman"/>
+          <w:bCs/>
+          <w:sz w:val="22"/>
+          <w:szCs w:val="22"/>
+        </w:rPr>
+      </w:pPr>
+    </w:p>
+    <w:p>
+      <w:pPr>
+        <w:pStyle w:val="Standard"/>
+        <w:spacing w:line="360" w:lineRule="auto"/>
+        <w:ind w:left="283" w:firstLine="360"/>
+        <w:rPr>
+          <w:rFonts w:cs="Times New Roman"/>
+          <w:bCs/>
+          <w:sz w:val="22"/>
+          <w:szCs w:val="22"/>
+        </w:rPr>
+      </w:pPr>
+      <w:r>
+        <w:rPr>
+          <w:rFonts w:cs="Times New Roman"/>
+          <w:bCs/>
+          <w:sz w:val="22"/>
+          <w:szCs w:val="22"/>
+        </w:rPr>
+        <w:t>Ś</w:t>
+      </w:r>
+      <w:r>
+        <w:rPr>
+          <w:rFonts w:cs="Times New Roman"/>
+          <w:bCs/>
+          <w:sz w:val="22"/>
+          <w:szCs w:val="22"/>
+        </w:rPr>
+        <w:t>redni czas blokady zadań w źródle:</w:t>
+      </w:r>
+    </w:p>
+    <w:p>
+      <w:pPr>
+        <w:pStyle w:val="Standard"/>
+        <w:spacing w:line="360" w:lineRule="auto"/>
+        <w:ind w:left="283" w:firstLine="425"/>
+        <w:rPr>
+          <w:rFonts w:cs="Times New Roman"/>
+          <w:bCs/>
+          <w:sz w:val="22"/>
+          <w:szCs w:val="22"/>
+        </w:rPr>
+      </w:pPr>
+      <m:oMathPara>
+        <m:oMathParaPr>
+          <m:jc m:val="center"/>
+        </m:oMathParaPr>
+        <m:oMath>
+          <m:sSub>
+            <m:sSubPr>
+              <m:ctrlPr>
+                <w:rPr>
+                  <w:rFonts w:ascii="Cambria Math" w:hAnsi="Cambria Math" w:cs="Times New Roman"/>
+                  <w:bCs/>
+                  <w:i/>
+                  <w:sz w:val="22"/>
+                  <w:szCs w:val="22"/>
+                </w:rPr>
+              </m:ctrlPr>
+            </m:sSubPr>
+            <m:e>
+              <m:r>
+                <w:rPr>
+                  <w:rFonts w:ascii="Cambria Math" w:hAnsi="Cambria Math" w:cs="Times New Roman"/>
+                  <w:sz w:val="22"/>
+                  <w:szCs w:val="22"/>
+                </w:rPr>
+                <m:t>t</m:t>
+              </m:r>
+            </m:e>
+            <m:sub>
+              <m:r>
+                <w:rPr>
+                  <w:rFonts w:ascii="Cambria Math" w:hAnsi="Cambria Math" w:cs="Times New Roman"/>
+                  <w:sz w:val="22"/>
+                  <w:szCs w:val="22"/>
+                </w:rPr>
+                <m:t>bl</m:t>
+              </m:r>
+            </m:sub>
+          </m:sSub>
+          <m:r>
+            <w:rPr>
+              <w:rFonts w:ascii="Cambria Math" w:hAnsi="Cambria Math" w:cs="Times New Roman"/>
+              <w:sz w:val="22"/>
+              <w:szCs w:val="22"/>
+            </w:rPr>
+            <m:t xml:space="preserve">= </m:t>
+          </m:r>
+          <m:f>
+            <m:fPr>
+              <m:ctrlPr>
+                <w:rPr>
+                  <w:rFonts w:ascii="Cambria Math" w:hAnsi="Cambria Math" w:cs="Times New Roman"/>
+                  <w:bCs/>
+                  <w:i/>
+                  <w:sz w:val="22"/>
+                  <w:szCs w:val="22"/>
+                </w:rPr>
+              </m:ctrlPr>
+            </m:fPr>
+            <m:num>
+              <m:sSub>
+                <m:sSubPr>
+                  <m:ctrlPr>
+                    <w:rPr>
+                      <w:rFonts w:ascii="Cambria Math" w:hAnsi="Cambria Math" w:cs="Times New Roman"/>
+                      <w:bCs/>
+                      <w:i/>
+                      <w:sz w:val="22"/>
+                      <w:szCs w:val="22"/>
+                    </w:rPr>
+                  </m:ctrlPr>
+                </m:sSubPr>
+                <m:e>
+                  <m:r>
+                    <w:rPr>
+                      <w:rFonts w:ascii="Cambria Math" w:hAnsi="Cambria Math" w:cs="Times New Roman"/>
+                      <w:sz w:val="22"/>
+                      <w:szCs w:val="22"/>
+                    </w:rPr>
+                    <m:t>n</m:t>
+                  </m:r>
+                </m:e>
+                <m:sub>
+                  <m:r>
+                    <w:rPr>
+                      <w:rFonts w:ascii="Cambria Math" w:hAnsi="Cambria Math" w:cs="Times New Roman"/>
+                      <w:sz w:val="22"/>
+                      <w:szCs w:val="22"/>
+                    </w:rPr>
+                    <m:t>bl</m:t>
+                  </m:r>
+                </m:sub>
+              </m:sSub>
+            </m:num>
+            <m:den>
+              <m:r>
+                <w:rPr>
+                  <w:rFonts w:ascii="Cambria Math" w:hAnsi="Cambria Math" w:cs="Times New Roman"/>
+                  <w:sz w:val="22"/>
+                  <w:szCs w:val="22"/>
+                </w:rPr>
+                <m:t>∆</m:t>
+              </m:r>
+            </m:den>
+          </m:f>
+        </m:oMath>
+      </m:oMathPara>
     </w:p>
     <w:p>
       <w:pPr>
@@ -714,24 +2570,6 @@
           <w:rFonts w:ascii="Times New Roman" w:hAnsi="Times New Roman" w:cs="Times New Roman"/>
         </w:rPr>
       </w:pPr>
-      <w:r>
-        <w:rPr>
-          <w:rFonts w:ascii="Times New Roman" w:hAnsi="Times New Roman" w:cs="Times New Roman"/>
-        </w:rPr>
-        <w:t>Ad 1)</w:t>
-      </w:r>
-      <w:r>
-        <w:rPr>
-          <w:rFonts w:ascii="Times New Roman" w:hAnsi="Times New Roman" w:cs="Times New Roman"/>
-        </w:rPr>
-        <w:t xml:space="preserve"> </w:t>
-      </w:r>
-      <w:r>
-        <w:rPr>
-          <w:rFonts w:ascii="Times New Roman" w:hAnsi="Times New Roman" w:cs="Times New Roman"/>
-        </w:rPr>
-        <w:t xml:space="preserve"> Prawdopodobieństwo blokady zadań w źródłach</w:t>
-      </w:r>
     </w:p>
     <w:p>
       <w:pPr>
@@ -741,6 +2579,44 @@
           <w:rFonts w:ascii="Times New Roman" w:hAnsi="Times New Roman" w:cs="Times New Roman"/>
         </w:rPr>
       </w:pPr>
+      <w:bookmarkStart w:id="2" w:name="_GoBack"/>
+      <w:bookmarkEnd w:id="2"/>
+    </w:p>
+    <w:p>
+      <w:pPr>
+        <w:pStyle w:val="ListParagraph"/>
+        <w:ind w:left="643"/>
+        <w:rPr>
+          <w:rFonts w:ascii="Times New Roman" w:hAnsi="Times New Roman" w:cs="Times New Roman"/>
+        </w:rPr>
+      </w:pPr>
+      <w:r>
+        <w:rPr>
+          <w:rFonts w:ascii="Times New Roman" w:hAnsi="Times New Roman" w:cs="Times New Roman"/>
+        </w:rPr>
+        <w:t>Ad 1)</w:t>
+      </w:r>
+      <w:r>
+        <w:rPr>
+          <w:rFonts w:ascii="Times New Roman" w:hAnsi="Times New Roman" w:cs="Times New Roman"/>
+        </w:rPr>
+        <w:t xml:space="preserve"> </w:t>
+      </w:r>
+      <w:r>
+        <w:rPr>
+          <w:rFonts w:ascii="Times New Roman" w:hAnsi="Times New Roman" w:cs="Times New Roman"/>
+        </w:rPr>
+        <w:t xml:space="preserve"> Prawdopodobieństwo blokady zadań w źródłach</w:t>
+      </w:r>
+    </w:p>
+    <w:p>
+      <w:pPr>
+        <w:pStyle w:val="ListParagraph"/>
+        <w:ind w:left="643"/>
+        <w:rPr>
+          <w:rFonts w:ascii="Times New Roman" w:hAnsi="Times New Roman" w:cs="Times New Roman"/>
+        </w:rPr>
+      </w:pPr>
       <w:r>
         <w:rPr>
           <w:rFonts w:ascii="Times New Roman" w:hAnsi="Times New Roman" w:cs="Times New Roman"/>
@@ -748,9 +2624,17 @@
           <w:lang w:eastAsia="pl-PL"/>
         </w:rPr>
         <w:drawing>
-          <wp:inline distT="0" distB="0" distL="0" distR="0" wp14:anchorId="7AE1F92A" wp14:editId="1B86BE1D">
-            <wp:extent cx="5000625" cy="3314700"/>
-            <wp:effectExtent l="0" t="0" r="9525" b="0"/>
+          <wp:anchor distT="0" distB="0" distL="114300" distR="114300" simplePos="0" relativeHeight="251658240" behindDoc="0" locked="0" layoutInCell="1" allowOverlap="1" wp14:anchorId="6FFB1265" wp14:editId="23E66713">
+            <wp:simplePos x="0" y="0"/>
+            <wp:positionH relativeFrom="column">
+              <wp:posOffset>-13970</wp:posOffset>
+            </wp:positionH>
+            <wp:positionV relativeFrom="paragraph">
+              <wp:posOffset>189865</wp:posOffset>
+            </wp:positionV>
+            <wp:extent cx="5618480" cy="3724275"/>
+            <wp:effectExtent l="0" t="0" r="1270" b="9525"/>
+            <wp:wrapTopAndBottom/>
             <wp:docPr id="1" name="Picture 1" descr="C:\Users\neufrin\AppData\Local\Microsoft\Windows\INetCache\Content.Word\1.png"/>
             <wp:cNvGraphicFramePr>
               <a:graphicFrameLocks xmlns:a="http://schemas.openxmlformats.org/drawingml/2006/main" noChangeAspect="1"/>
@@ -780,7 +2664,7 @@
                   <pic:spPr bwMode="auto">
                     <a:xfrm>
                       <a:off x="0" y="0"/>
-                      <a:ext cx="5000625" cy="3314700"/>
+                      <a:ext cx="5618480" cy="3724275"/>
                     </a:xfrm>
                     <a:prstGeom prst="rect">
                       <a:avLst/>
@@ -793,7 +2677,7 @@
                 </pic:pic>
               </a:graphicData>
             </a:graphic>
-          </wp:inline>
+          </wp:anchor>
         </w:drawing>
       </w:r>
     </w:p>
@@ -813,43 +2697,19 @@
           <w:noProof/>
           <w:lang w:eastAsia="pl-PL"/>
         </w:rPr>
-        <w:t>Ad 2)</w:t>
-      </w:r>
-      <w:r>
-        <w:rPr>
-          <w:rFonts w:ascii="Times New Roman" w:hAnsi="Times New Roman" w:cs="Times New Roman"/>
-          <w:noProof/>
-          <w:lang w:eastAsia="pl-PL"/>
-        </w:rPr>
-        <w:t xml:space="preserve"> </w:t>
-      </w:r>
-      <w:r>
-        <w:rPr>
-          <w:rFonts w:ascii="Times New Roman" w:hAnsi="Times New Roman" w:cs="Times New Roman"/>
-          <w:noProof/>
-          <w:lang w:eastAsia="pl-PL"/>
-        </w:rPr>
-        <w:t>Średnia liczba zablokowanych zadań</w:t>
-      </w:r>
-    </w:p>
-    <w:p>
-      <w:pPr>
-        <w:pStyle w:val="ListParagraph"/>
-        <w:ind w:left="643"/>
-        <w:rPr>
-          <w:rFonts w:ascii="Times New Roman" w:hAnsi="Times New Roman" w:cs="Times New Roman"/>
-        </w:rPr>
-      </w:pPr>
-      <w:r>
-        <w:rPr>
-          <w:rFonts w:ascii="Times New Roman" w:hAnsi="Times New Roman" w:cs="Times New Roman"/>
-          <w:noProof/>
-          <w:lang w:eastAsia="pl-PL"/>
-        </w:rPr>
+        <w:lastRenderedPageBreak/>
         <w:drawing>
-          <wp:inline distT="0" distB="0" distL="0" distR="0" wp14:anchorId="7BE4FAA2" wp14:editId="67B1244B">
-            <wp:extent cx="5001323" cy="3315163"/>
-            <wp:effectExtent l="0" t="0" r="8890" b="0"/>
+          <wp:anchor distT="0" distB="0" distL="114300" distR="114300" simplePos="0" relativeHeight="251659264" behindDoc="0" locked="0" layoutInCell="1" allowOverlap="1" wp14:anchorId="590D0E9B" wp14:editId="06ACCFC0">
+            <wp:simplePos x="0" y="0"/>
+            <wp:positionH relativeFrom="margin">
+              <wp:align>left</wp:align>
+            </wp:positionH>
+            <wp:positionV relativeFrom="page">
+              <wp:posOffset>1209040</wp:posOffset>
+            </wp:positionV>
+            <wp:extent cx="5762625" cy="3819525"/>
+            <wp:effectExtent l="0" t="0" r="9525" b="9525"/>
+            <wp:wrapTopAndBottom/>
             <wp:docPr id="4" name="Picture 4"/>
             <wp:cNvGraphicFramePr>
               <a:graphicFrameLocks xmlns:a="http://schemas.openxmlformats.org/drawingml/2006/main" noChangeAspect="1"/>
@@ -876,7 +2736,7 @@
                   <pic:spPr>
                     <a:xfrm>
                       <a:off x="0" y="0"/>
-                      <a:ext cx="5001323" cy="3315163"/>
+                      <a:ext cx="5762625" cy="3819525"/>
                     </a:xfrm>
                     <a:prstGeom prst="rect">
                       <a:avLst/>
@@ -885,8 +2745,38 @@
                 </pic:pic>
               </a:graphicData>
             </a:graphic>
-          </wp:inline>
+            <wp14:sizeRelH relativeFrom="margin">
+              <wp14:pctWidth>0</wp14:pctWidth>
+            </wp14:sizeRelH>
+            <wp14:sizeRelV relativeFrom="margin">
+              <wp14:pctHeight>0</wp14:pctHeight>
+            </wp14:sizeRelV>
+          </wp:anchor>
         </w:drawing>
+      </w:r>
+      <w:r>
+        <w:rPr>
+          <w:rFonts w:ascii="Times New Roman" w:hAnsi="Times New Roman" w:cs="Times New Roman"/>
+          <w:noProof/>
+          <w:lang w:eastAsia="pl-PL"/>
+        </w:rPr>
+        <w:t>Ad 2)</w:t>
+      </w:r>
+      <w:r>
+        <w:rPr>
+          <w:rFonts w:ascii="Times New Roman" w:hAnsi="Times New Roman" w:cs="Times New Roman"/>
+          <w:noProof/>
+          <w:lang w:eastAsia="pl-PL"/>
+        </w:rPr>
+        <w:t xml:space="preserve"> </w:t>
+      </w:r>
+      <w:r>
+        <w:rPr>
+          <w:rFonts w:ascii="Times New Roman" w:hAnsi="Times New Roman" w:cs="Times New Roman"/>
+          <w:noProof/>
+          <w:lang w:eastAsia="pl-PL"/>
+        </w:rPr>
+        <w:t>Średnia liczba zablokowanych zadań</w:t>
       </w:r>
     </w:p>
     <w:p>
@@ -895,6 +2785,8 @@
         <w:ind w:left="643"/>
         <w:rPr>
           <w:rFonts w:ascii="Times New Roman" w:hAnsi="Times New Roman" w:cs="Times New Roman"/>
+          <w:noProof/>
+          <w:lang w:eastAsia="pl-PL"/>
         </w:rPr>
       </w:pPr>
     </w:p>
@@ -906,24 +2798,6 @@
           <w:rFonts w:ascii="Times New Roman" w:hAnsi="Times New Roman" w:cs="Times New Roman"/>
         </w:rPr>
       </w:pPr>
-      <w:r>
-        <w:rPr>
-          <w:rFonts w:ascii="Times New Roman" w:hAnsi="Times New Roman" w:cs="Times New Roman"/>
-        </w:rPr>
-        <w:t>Ad 3)</w:t>
-      </w:r>
-      <w:r>
-        <w:rPr>
-          <w:rFonts w:ascii="Times New Roman" w:hAnsi="Times New Roman" w:cs="Times New Roman"/>
-        </w:rPr>
-        <w:t xml:space="preserve"> </w:t>
-      </w:r>
-      <w:r>
-        <w:rPr>
-          <w:rFonts w:ascii="Times New Roman" w:hAnsi="Times New Roman" w:cs="Times New Roman"/>
-        </w:rPr>
-        <w:t>Średnia intensywność napływu zadań do węzła obsługi</w:t>
-      </w:r>
     </w:p>
     <w:p>
       <w:pPr>
@@ -933,17 +2807,33 @@
           <w:rFonts w:ascii="Times New Roman" w:hAnsi="Times New Roman" w:cs="Times New Roman"/>
         </w:rPr>
       </w:pPr>
+    </w:p>
+    <w:p>
+      <w:pPr>
+        <w:pStyle w:val="ListParagraph"/>
+        <w:ind w:left="643"/>
+        <w:rPr>
+          <w:rFonts w:ascii="Times New Roman" w:hAnsi="Times New Roman" w:cs="Times New Roman"/>
+        </w:rPr>
+      </w:pPr>
       <w:r>
         <w:rPr>
           <w:rFonts w:ascii="Times New Roman" w:hAnsi="Times New Roman" w:cs="Times New Roman"/>
           <w:noProof/>
           <w:lang w:eastAsia="pl-PL"/>
         </w:rPr>
-        <w:lastRenderedPageBreak/>
         <w:drawing>
-          <wp:inline distT="0" distB="0" distL="0" distR="0" wp14:anchorId="2BC00A5E" wp14:editId="5BBABB5C">
-            <wp:extent cx="5001323" cy="3315163"/>
-            <wp:effectExtent l="0" t="0" r="8890" b="0"/>
+          <wp:anchor distT="0" distB="0" distL="114300" distR="114300" simplePos="0" relativeHeight="251660288" behindDoc="0" locked="0" layoutInCell="1" allowOverlap="1" wp14:anchorId="1EE8CE5D" wp14:editId="45434222">
+            <wp:simplePos x="0" y="0"/>
+            <wp:positionH relativeFrom="margin">
+              <wp:align>left</wp:align>
+            </wp:positionH>
+            <wp:positionV relativeFrom="paragraph">
+              <wp:posOffset>4269105</wp:posOffset>
+            </wp:positionV>
+            <wp:extent cx="5743575" cy="3806825"/>
+            <wp:effectExtent l="0" t="0" r="9525" b="3175"/>
+            <wp:wrapTopAndBottom/>
             <wp:docPr id="5" name="Picture 5"/>
             <wp:cNvGraphicFramePr>
               <a:graphicFrameLocks xmlns:a="http://schemas.openxmlformats.org/drawingml/2006/main" noChangeAspect="1"/>
@@ -970,7 +2860,7 @@
                   <pic:spPr>
                     <a:xfrm>
                       <a:off x="0" y="0"/>
-                      <a:ext cx="5001323" cy="3315163"/>
+                      <a:ext cx="5743575" cy="3806825"/>
                     </a:xfrm>
                     <a:prstGeom prst="rect">
                       <a:avLst/>
@@ -979,9 +2869,40 @@
                 </pic:pic>
               </a:graphicData>
             </a:graphic>
-          </wp:inline>
+            <wp14:sizeRelH relativeFrom="margin">
+              <wp14:pctWidth>0</wp14:pctWidth>
+            </wp14:sizeRelH>
+            <wp14:sizeRelV relativeFrom="margin">
+              <wp14:pctHeight>0</wp14:pctHeight>
+            </wp14:sizeRelV>
+          </wp:anchor>
         </w:drawing>
       </w:r>
+      <w:r>
+        <w:rPr>
+          <w:rFonts w:ascii="Times New Roman" w:hAnsi="Times New Roman" w:cs="Times New Roman"/>
+        </w:rPr>
+        <w:t>Ad 3)</w:t>
+      </w:r>
+      <w:r>
+        <w:rPr>
+          <w:rFonts w:ascii="Times New Roman" w:hAnsi="Times New Roman" w:cs="Times New Roman"/>
+        </w:rPr>
+        <w:t xml:space="preserve"> </w:t>
+      </w:r>
+      <w:r>
+        <w:rPr>
+          <w:rFonts w:ascii="Times New Roman" w:hAnsi="Times New Roman" w:cs="Times New Roman"/>
+        </w:rPr>
+        <w:t>Średnia intensywność napływu zadań do węzła obsługi</w:t>
+      </w:r>
+    </w:p>
+    <w:p>
+      <w:pPr>
+        <w:rPr>
+          <w:rFonts w:ascii="Times New Roman" w:hAnsi="Times New Roman" w:cs="Times New Roman"/>
+        </w:rPr>
+      </w:pPr>
     </w:p>
     <w:p>
       <w:pPr>
@@ -991,42 +2912,6 @@
           <w:rFonts w:ascii="Times New Roman" w:hAnsi="Times New Roman" w:cs="Times New Roman"/>
         </w:rPr>
       </w:pPr>
-    </w:p>
-    <w:p>
-      <w:pPr>
-        <w:pStyle w:val="ListParagraph"/>
-        <w:ind w:left="643"/>
-        <w:rPr>
-          <w:rFonts w:ascii="Times New Roman" w:hAnsi="Times New Roman" w:cs="Times New Roman"/>
-        </w:rPr>
-      </w:pPr>
-      <w:r>
-        <w:rPr>
-          <w:rFonts w:ascii="Times New Roman" w:hAnsi="Times New Roman" w:cs="Times New Roman"/>
-        </w:rPr>
-        <w:t>Ad 4)</w:t>
-      </w:r>
-      <w:r>
-        <w:rPr>
-          <w:rFonts w:ascii="Times New Roman" w:hAnsi="Times New Roman" w:cs="Times New Roman"/>
-        </w:rPr>
-        <w:t xml:space="preserve"> </w:t>
-      </w:r>
-      <w:r>
-        <w:rPr>
-          <w:rFonts w:ascii="Times New Roman" w:hAnsi="Times New Roman" w:cs="Times New Roman"/>
-        </w:rPr>
-        <w:t>Średni czas oczekiwania zadań w kolejce</w:t>
-      </w:r>
-    </w:p>
-    <w:p>
-      <w:pPr>
-        <w:pStyle w:val="ListParagraph"/>
-        <w:ind w:left="643"/>
-        <w:rPr>
-          <w:rFonts w:ascii="Times New Roman" w:hAnsi="Times New Roman" w:cs="Times New Roman"/>
-        </w:rPr>
-      </w:pPr>
       <w:r>
         <w:rPr>
           <w:rFonts w:ascii="Times New Roman" w:hAnsi="Times New Roman" w:cs="Times New Roman"/>
@@ -1034,9 +2919,17 @@
           <w:lang w:eastAsia="pl-PL"/>
         </w:rPr>
         <w:drawing>
-          <wp:inline distT="0" distB="0" distL="0" distR="0" wp14:anchorId="43A470EE" wp14:editId="6C7AF52F">
-            <wp:extent cx="5001323" cy="3315163"/>
-            <wp:effectExtent l="0" t="0" r="8890" b="0"/>
+          <wp:anchor distT="0" distB="0" distL="114300" distR="114300" simplePos="0" relativeHeight="251661312" behindDoc="0" locked="0" layoutInCell="1" allowOverlap="1" wp14:anchorId="3DDE2C1C" wp14:editId="4C3C3046">
+            <wp:simplePos x="0" y="0"/>
+            <wp:positionH relativeFrom="margin">
+              <wp:align>right</wp:align>
+            </wp:positionH>
+            <wp:positionV relativeFrom="paragraph">
+              <wp:posOffset>282575</wp:posOffset>
+            </wp:positionV>
+            <wp:extent cx="5762625" cy="3819525"/>
+            <wp:effectExtent l="0" t="0" r="9525" b="9525"/>
+            <wp:wrapTopAndBottom/>
             <wp:docPr id="6" name="Picture 6"/>
             <wp:cNvGraphicFramePr>
               <a:graphicFrameLocks xmlns:a="http://schemas.openxmlformats.org/drawingml/2006/main" noChangeAspect="1"/>
@@ -1063,7 +2956,7 @@
                   <pic:spPr>
                     <a:xfrm>
                       <a:off x="0" y="0"/>
-                      <a:ext cx="5001323" cy="3315163"/>
+                      <a:ext cx="5762625" cy="3819525"/>
                     </a:xfrm>
                     <a:prstGeom prst="rect">
                       <a:avLst/>
@@ -1072,22 +2965,20 @@
                 </pic:pic>
               </a:graphicData>
             </a:graphic>
-          </wp:inline>
+            <wp14:sizeRelH relativeFrom="margin">
+              <wp14:pctWidth>0</wp14:pctWidth>
+            </wp14:sizeRelH>
+            <wp14:sizeRelV relativeFrom="margin">
+              <wp14:pctHeight>0</wp14:pctHeight>
+            </wp14:sizeRelV>
+          </wp:anchor>
         </w:drawing>
       </w:r>
-    </w:p>
-    <w:p>
-      <w:pPr>
-        <w:ind w:left="360" w:firstLine="283"/>
-        <w:rPr>
-          <w:rFonts w:ascii="Times New Roman" w:hAnsi="Times New Roman" w:cs="Times New Roman"/>
-        </w:rPr>
-      </w:pPr>
-      <w:r>
-        <w:rPr>
-          <w:rFonts w:ascii="Times New Roman" w:hAnsi="Times New Roman" w:cs="Times New Roman"/>
-        </w:rPr>
-        <w:t>Ad 5)</w:t>
+      <w:r>
+        <w:rPr>
+          <w:rFonts w:ascii="Times New Roman" w:hAnsi="Times New Roman" w:cs="Times New Roman"/>
+        </w:rPr>
+        <w:t>Ad 4)</w:t>
       </w:r>
       <w:r>
         <w:rPr>
@@ -1099,7 +2990,7 @@
         <w:rPr>
           <w:rFonts w:ascii="Times New Roman" w:hAnsi="Times New Roman" w:cs="Times New Roman"/>
         </w:rPr>
-        <w:t>Średni czas blokady zadań w źródłach</w:t>
+        <w:t>Średni czas oczekiwania zadań w kolejce</w:t>
       </w:r>
     </w:p>
     <w:p>
@@ -1110,17 +3001,41 @@
           <w:rFonts w:ascii="Times New Roman" w:hAnsi="Times New Roman" w:cs="Times New Roman"/>
         </w:rPr>
       </w:pPr>
+    </w:p>
+    <w:p>
+      <w:pPr>
+        <w:pStyle w:val="ListParagraph"/>
+        <w:ind w:left="643"/>
+        <w:rPr>
+          <w:rFonts w:ascii="Times New Roman" w:hAnsi="Times New Roman" w:cs="Times New Roman"/>
+        </w:rPr>
+      </w:pPr>
+    </w:p>
+    <w:p>
+      <w:pPr>
+        <w:ind w:left="360" w:firstLine="283"/>
+        <w:rPr>
+          <w:rFonts w:ascii="Times New Roman" w:hAnsi="Times New Roman" w:cs="Times New Roman"/>
+        </w:rPr>
+      </w:pPr>
       <w:r>
         <w:rPr>
           <w:rFonts w:ascii="Times New Roman" w:hAnsi="Times New Roman" w:cs="Times New Roman"/>
           <w:noProof/>
           <w:lang w:eastAsia="pl-PL"/>
         </w:rPr>
-        <w:lastRenderedPageBreak/>
         <w:drawing>
-          <wp:inline distT="0" distB="0" distL="0" distR="0" wp14:anchorId="217BA0BE" wp14:editId="13FAC299">
-            <wp:extent cx="5001323" cy="3315163"/>
-            <wp:effectExtent l="0" t="0" r="8890" b="0"/>
+          <wp:anchor distT="0" distB="0" distL="114300" distR="114300" simplePos="0" relativeHeight="251662336" behindDoc="0" locked="0" layoutInCell="1" allowOverlap="1" wp14:anchorId="3C14C59F" wp14:editId="144DEBA3">
+            <wp:simplePos x="0" y="0"/>
+            <wp:positionH relativeFrom="margin">
+              <wp:align>left</wp:align>
+            </wp:positionH>
+            <wp:positionV relativeFrom="paragraph">
+              <wp:posOffset>235585</wp:posOffset>
+            </wp:positionV>
+            <wp:extent cx="5762625" cy="3818890"/>
+            <wp:effectExtent l="0" t="0" r="9525" b="0"/>
+            <wp:wrapTopAndBottom/>
             <wp:docPr id="7" name="Picture 7"/>
             <wp:cNvGraphicFramePr>
               <a:graphicFrameLocks xmlns:a="http://schemas.openxmlformats.org/drawingml/2006/main" noChangeAspect="1"/>
@@ -1147,7 +3062,7 @@
                   <pic:spPr>
                     <a:xfrm>
                       <a:off x="0" y="0"/>
-                      <a:ext cx="5001323" cy="3315163"/>
+                      <a:ext cx="5762625" cy="3818890"/>
                     </a:xfrm>
                     <a:prstGeom prst="rect">
                       <a:avLst/>
@@ -1156,38 +3071,33 @@
                 </pic:pic>
               </a:graphicData>
             </a:graphic>
-          </wp:inline>
+            <wp14:sizeRelH relativeFrom="margin">
+              <wp14:pctWidth>0</wp14:pctWidth>
+            </wp14:sizeRelH>
+            <wp14:sizeRelV relativeFrom="margin">
+              <wp14:pctHeight>0</wp14:pctHeight>
+            </wp14:sizeRelV>
+          </wp:anchor>
         </w:drawing>
       </w:r>
-      <w:bookmarkStart w:id="2" w:name="_GoBack"/>
-      <w:bookmarkEnd w:id="2"/>
-    </w:p>
-    <w:p>
-      <w:pPr>
-        <w:pStyle w:val="ListParagraph"/>
-        <w:ind w:left="643"/>
-        <w:rPr>
-          <w:rFonts w:ascii="Times New Roman" w:hAnsi="Times New Roman" w:cs="Times New Roman"/>
-        </w:rPr>
-      </w:pPr>
-    </w:p>
-    <w:p>
-      <w:pPr>
-        <w:pStyle w:val="ListParagraph"/>
-        <w:ind w:left="643"/>
-        <w:rPr>
-          <w:rFonts w:ascii="Times New Roman" w:hAnsi="Times New Roman" w:cs="Times New Roman"/>
-        </w:rPr>
-      </w:pPr>
-    </w:p>
-    <w:p>
-      <w:pPr>
-        <w:pStyle w:val="ListParagraph"/>
-        <w:rPr>
-          <w:rFonts w:ascii="Times New Roman" w:hAnsi="Times New Roman" w:cs="Times New Roman"/>
-          <w:b/>
-        </w:rPr>
-      </w:pPr>
+      <w:r>
+        <w:rPr>
+          <w:rFonts w:ascii="Times New Roman" w:hAnsi="Times New Roman" w:cs="Times New Roman"/>
+        </w:rPr>
+        <w:t>Ad 5)</w:t>
+      </w:r>
+      <w:r>
+        <w:rPr>
+          <w:rFonts w:ascii="Times New Roman" w:hAnsi="Times New Roman" w:cs="Times New Roman"/>
+        </w:rPr>
+        <w:t xml:space="preserve"> </w:t>
+      </w:r>
+      <w:r>
+        <w:rPr>
+          <w:rFonts w:ascii="Times New Roman" w:hAnsi="Times New Roman" w:cs="Times New Roman"/>
+        </w:rPr>
+        <w:t>Średni czas blokady zadań w źródłach</w:t>
+      </w:r>
     </w:p>
     <w:p>
       <w:pPr>
@@ -1206,6 +3116,7 @@
           <w:rFonts w:ascii="Times New Roman" w:hAnsi="Times New Roman" w:cs="Times New Roman"/>
           <w:b/>
         </w:rPr>
+        <w:lastRenderedPageBreak/>
         <w:t>Wnioski</w:t>
       </w:r>
     </w:p>
@@ -1235,16 +3146,6 @@
       <w:r>
         <w:t>(wzrost napływających zadań) zwiększa się prawdopodobieństwo blokady, średnia liczba zablokowanych zadań, średnia intensywność napływu, średni czas oczewikania w kolejce oraz średni czas blokady zadań w źródłach.</w:t>
       </w:r>
-    </w:p>
-    <w:p>
-      <w:pPr>
-        <w:pStyle w:val="ListParagraph"/>
-        <w:ind w:left="643"/>
-        <w:rPr>
-          <w:rFonts w:ascii="Times New Roman" w:hAnsi="Times New Roman" w:cs="Times New Roman"/>
-          <w:b/>
-        </w:rPr>
-      </w:pPr>
     </w:p>
     <w:sectPr>
       <w:footerReference w:type="default" r:id="rId12"/>
@@ -1316,7 +3217,7 @@
           <w:rPr>
             <w:noProof/>
           </w:rPr>
-          <w:t>3</w:t>
+          <w:t>4</w:t>
         </w:r>
         <w:r>
           <w:rPr>

</xml_diff>